<commit_message>
Archietecture diagram upload and report update
</commit_message>
<xml_diff>
--- a/project_report.docx
+++ b/project_report.docx
@@ -1,6 +1,6 @@
 
 <file path=word/document.xml><?xml version="1.0" encoding="utf-8"?>
-<w:document xmlns:wpc="http://schemas.microsoft.com/office/word/2010/wordprocessingCanvas" xmlns:cx="http://schemas.microsoft.com/office/drawing/2014/chartex" xmlns:cx1="http://schemas.microsoft.com/office/drawing/2015/9/8/chartex" xmlns:cx2="http://schemas.microsoft.com/office/drawing/2015/10/21/chartex" xmlns:cx3="http://schemas.microsoft.com/office/drawing/2016/5/9/chartex" xmlns:cx4="http://schemas.microsoft.com/office/drawing/2016/5/10/chartex" xmlns:cx5="http://schemas.microsoft.com/office/drawing/2016/5/11/chartex" xmlns:cx6="http://schemas.microsoft.com/office/drawing/2016/5/12/chartex" xmlns:cx7="http://schemas.microsoft.com/office/drawing/2016/5/13/chartex" xmlns:cx8="http://schemas.microsoft.com/office/drawing/2016/5/14/chartex" xmlns:mc="http://schemas.openxmlformats.org/markup-compatibility/2006" xmlns:aink="http://schemas.microsoft.com/office/drawing/2016/ink" xmlns:am3d="http://schemas.microsoft.com/office/drawing/2017/model3d" xmlns:o="urn:schemas-microsoft-com:office:office" xmlns:r="http://schemas.openxmlformats.org/officeDocument/2006/relationships" xmlns:m="http://schemas.openxmlformats.org/officeDocument/2006/math" xmlns:v="urn:schemas-microsoft-com:vml" xmlns:wp14="http://schemas.microsoft.com/office/word/2010/wordprocessingDrawing" xmlns:wp="http://schemas.openxmlformats.org/drawingml/2006/wordprocessingDrawing" xmlns:w10="urn:schemas-microsoft-com:office:word" xmlns:w="http://schemas.openxmlformats.org/wordprocessingml/2006/main" xmlns:w14="http://schemas.microsoft.com/office/word/2010/wordml" xmlns:w15="http://schemas.microsoft.com/office/word/2012/wordml" xmlns:w16cex="http://schemas.microsoft.com/office/word/2018/wordml/cex" xmlns:w16cid="http://schemas.microsoft.com/office/word/2016/wordml/cid" xmlns:w16="http://schemas.microsoft.com/office/word/2018/wordml" xmlns:w16sdtdh="http://schemas.microsoft.com/office/word/2020/wordml/sdtdatahash" xmlns:w16se="http://schemas.microsoft.com/office/word/2015/wordml/symex" xmlns:wpg="http://schemas.microsoft.com/office/word/2010/wordprocessingGroup" xmlns:wpi="http://schemas.microsoft.com/office/word/2010/wordprocessingInk" xmlns:wne="http://schemas.microsoft.com/office/word/2006/wordml" xmlns:wps="http://schemas.microsoft.com/office/word/2010/wordprocessingShape" mc:Ignorable="w14 w15 w16se w16cid w16 w16cex w16sdtdh wp14">
+<w:document xmlns:wpc="http://schemas.microsoft.com/office/word/2010/wordprocessingCanvas" xmlns:mc="http://schemas.openxmlformats.org/markup-compatibility/2006" xmlns:o="urn:schemas-microsoft-com:office:office" xmlns:r="http://schemas.openxmlformats.org/officeDocument/2006/relationships" xmlns:m="http://schemas.openxmlformats.org/officeDocument/2006/math" xmlns:v="urn:schemas-microsoft-com:vml" xmlns:wp14="http://schemas.microsoft.com/office/word/2010/wordprocessingDrawing" xmlns:wp="http://schemas.openxmlformats.org/drawingml/2006/wordprocessingDrawing" xmlns:w10="urn:schemas-microsoft-com:office:word" xmlns:w="http://schemas.openxmlformats.org/wordprocessingml/2006/main" xmlns:w14="http://schemas.microsoft.com/office/word/2010/wordml" xmlns:w15="http://schemas.microsoft.com/office/word/2012/wordml" xmlns:wpg="http://schemas.microsoft.com/office/word/2010/wordprocessingGroup" xmlns:wpi="http://schemas.microsoft.com/office/word/2010/wordprocessingInk" xmlns:wne="http://schemas.microsoft.com/office/word/2006/wordml" xmlns:wps="http://schemas.microsoft.com/office/word/2010/wordprocessingShape" mc:Ignorable="w14 w15 wp14">
   <w:body>
     <w:p>
       <w:pPr>
@@ -77,14 +77,12 @@
         <w:ind w:left="2810" w:right="2629" w:firstLine="0"/>
         <w:jc w:val="center"/>
       </w:pPr>
-      <w:proofErr w:type="spellStart"/>
       <w:r>
         <w:rPr>
           <w:sz w:val="24"/>
         </w:rPr>
         <w:t>Kattankulathur</w:t>
       </w:r>
-      <w:proofErr w:type="spellEnd"/>
       <w:r>
         <w:rPr>
           <w:sz w:val="24"/>
@@ -290,21 +288,16 @@
         <w:ind w:left="-13" w:firstLine="239"/>
       </w:pPr>
       <w:r>
-        <w:t xml:space="preserve">Mobile applications are one of the fastest-growing segments of downloadable software application markets. Out of all of the markets we choose Google </w:t>
-      </w:r>
-      <w:proofErr w:type="spellStart"/>
-      <w:r>
-        <w:t>Playstore</w:t>
-      </w:r>
-      <w:proofErr w:type="spellEnd"/>
-      <w:r>
-        <w:t xml:space="preserve"> due to its increasing popularity and recent fast growth. One of the main reasons for this popularity is the fact that about </w:t>
-      </w:r>
-      <w:r>
-        <w:rPr>
-          <w:highlight w:val="yellow"/>
-        </w:rPr>
-        <w:t>81% of the apps are free of cost</w:t>
+        <w:t xml:space="preserve">Mobile applications are one of the fastest-growing segments of downloadable software application markets. Out of all of the markets we choose Google Playstore due to its increasing popularity and recent fast growth. One of the main reasons for this popularity is the fact that about </w:t>
+      </w:r>
+      <w:r>
+        <w:t>98</w:t>
+      </w:r>
+      <w:r>
+        <w:t>.3</w:t>
+      </w:r>
+      <w:r>
+        <w:t>% of the apps are free of cost</w:t>
       </w:r>
       <w:r>
         <w:t xml:space="preserve">. The market has increased to over 845900 Apps and 226,500 unique sellers in April 2013. This rapid market has, in turn, led to over 500 million users downloading around 40 billion Apps all over the world. Developers and users play key roles in determining the impact that market interactions have on future technology. However, the lack of a clear understanding of the inner working and dynamic of popular app markets impacts both the developers and users. In this </w:t>
@@ -315,6 +308,12 @@
       <w:r>
         <w:t>, we seek to shed light on the dynamics of the Google Play Store and how we can use different features from this data set for prediction purposes.</w:t>
       </w:r>
+    </w:p>
+    <w:p>
+      <w:pPr>
+        <w:spacing w:after="10"/>
+        <w:ind w:left="-13" w:firstLine="239"/>
+      </w:pPr>
     </w:p>
     <w:p>
       <w:pPr>
@@ -327,32 +326,47 @@
           <w:noProof/>
         </w:rPr>
         <w:drawing>
-          <wp:inline distT="0" distB="0" distL="0" distR="0" wp14:anchorId="7E342BF1" wp14:editId="3286B8EF">
-            <wp:extent cx="2700248" cy="1735874"/>
-            <wp:effectExtent l="0" t="0" r="0" b="0"/>
-            <wp:docPr id="145" name="Picture 145"/>
-            <wp:cNvGraphicFramePr/>
+          <wp:inline distT="0" distB="0" distL="0" distR="0" wp14:anchorId="7157B0D5" wp14:editId="07EB28D3">
+            <wp:extent cx="5629702" cy="3377821"/>
+            <wp:effectExtent l="0" t="0" r="9525" b="0"/>
+            <wp:docPr id="3" name="Picture 3" descr="F:\nordic Internship\projects\Success_prediction_of_app\images\Category_Histogram.png"/>
+            <wp:cNvGraphicFramePr>
+              <a:graphicFrameLocks xmlns:a="http://schemas.openxmlformats.org/drawingml/2006/main" noChangeAspect="1"/>
+            </wp:cNvGraphicFramePr>
             <a:graphic xmlns:a="http://schemas.openxmlformats.org/drawingml/2006/main">
               <a:graphicData uri="http://schemas.openxmlformats.org/drawingml/2006/picture">
                 <pic:pic xmlns:pic="http://schemas.openxmlformats.org/drawingml/2006/picture">
                   <pic:nvPicPr>
-                    <pic:cNvPr id="145" name="Picture 145"/>
-                    <pic:cNvPicPr/>
+                    <pic:cNvPr id="0" name="Picture 1" descr="F:\nordic Internship\projects\Success_prediction_of_app\images\Category_Histogram.png"/>
+                    <pic:cNvPicPr>
+                      <a:picLocks noChangeAspect="1" noChangeArrowheads="1"/>
+                    </pic:cNvPicPr>
                   </pic:nvPicPr>
                   <pic:blipFill>
-                    <a:blip r:embed="rId5"/>
+                    <a:blip r:embed="rId8" cstate="print">
+                      <a:extLst>
+                        <a:ext uri="{28A0092B-C50C-407E-A947-70E740481C1C}">
+                          <a14:useLocalDpi xmlns:a14="http://schemas.microsoft.com/office/drawing/2010/main" val="0"/>
+                        </a:ext>
+                      </a:extLst>
+                    </a:blip>
+                    <a:srcRect/>
                     <a:stretch>
                       <a:fillRect/>
                     </a:stretch>
                   </pic:blipFill>
-                  <pic:spPr>
+                  <pic:spPr bwMode="auto">
                     <a:xfrm>
                       <a:off x="0" y="0"/>
-                      <a:ext cx="2700248" cy="1735874"/>
+                      <a:ext cx="5760646" cy="3456387"/>
                     </a:xfrm>
                     <a:prstGeom prst="rect">
                       <a:avLst/>
                     </a:prstGeom>
+                    <a:noFill/>
+                    <a:ln>
+                      <a:noFill/>
+                    </a:ln>
                   </pic:spPr>
                 </pic:pic>
               </a:graphicData>
@@ -371,7 +385,13 @@
         <w:rPr>
           <w:sz w:val="18"/>
         </w:rPr>
-        <w:t>Figure 1. Number of apps available for download by category.</w:t>
+        <w:t xml:space="preserve">Figure 1. Histogram of </w:t>
+      </w:r>
+      <w:r>
+        <w:rPr>
+          <w:sz w:val="18"/>
+        </w:rPr>
+        <w:t>apps available for download by category.</w:t>
       </w:r>
     </w:p>
     <w:p>
@@ -380,13 +400,9 @@
         <w:ind w:left="0" w:right="33" w:firstLine="0"/>
       </w:pPr>
       <w:r>
-        <w:t xml:space="preserve">In this report, we will provide a longitudinal study of Google Play store dataset which will help in predicting the average number of downloads of an app on Google </w:t>
-      </w:r>
-      <w:proofErr w:type="spellStart"/>
-      <w:r>
-        <w:t>Playstore</w:t>
-      </w:r>
-      <w:proofErr w:type="spellEnd"/>
+        <w:lastRenderedPageBreak/>
+        <w:t>In this report, we will provide a longitudinal study of Google Play store dataset which will help in predicting the average number of downloads of an app on Google Playstore</w:t>
+      </w:r>
       <w:r>
         <w:t>.</w:t>
       </w:r>
@@ -412,7 +428,19 @@
         <w:t>analyse</w:t>
       </w:r>
       <w:r>
-        <w:t xml:space="preserve"> the data set using different plots and remove the stuff not needed from the data set. The last step includes using different </w:t>
+        <w:t xml:space="preserve"> the data set using different plots and remove the stuff</w:t>
+      </w:r>
+      <w:r>
+        <w:t>s that are</w:t>
+      </w:r>
+      <w:r>
+        <w:t xml:space="preserve"> not needed </w:t>
+      </w:r>
+      <w:r>
+        <w:t>in</w:t>
+      </w:r>
+      <w:r>
+        <w:t xml:space="preserve"> the data set. The last step includes using different </w:t>
       </w:r>
       <w:r>
         <w:t>regression</w:t>
@@ -432,6 +460,18 @@
       <w:r>
         <w:t>. Finally, we narrate the analysis results to provide a clear vision of the relationship among the areas of interest.</w:t>
       </w:r>
+    </w:p>
+    <w:p>
+      <w:pPr>
+        <w:spacing w:after="0" w:line="259" w:lineRule="auto"/>
+        <w:ind w:left="0" w:right="33" w:firstLine="0"/>
+      </w:pPr>
+    </w:p>
+    <w:p>
+      <w:pPr>
+        <w:spacing w:after="0" w:line="259" w:lineRule="auto"/>
+        <w:ind w:left="0" w:right="33" w:firstLine="0"/>
+      </w:pPr>
     </w:p>
     <w:p>
       <w:pPr>
@@ -445,7 +485,6 @@
         <w:rPr>
           <w:color w:val="2F5496" w:themeColor="accent1" w:themeShade="BF"/>
         </w:rPr>
-        <w:lastRenderedPageBreak/>
         <w:t>Analysis Methodology</w:t>
       </w:r>
     </w:p>
@@ -486,7 +525,7 @@
     <w:p>
       <w:pPr>
         <w:spacing w:after="317" w:line="259" w:lineRule="auto"/>
-        <w:ind w:left="238" w:right="0" w:firstLine="0"/>
+        <w:ind w:left="239" w:right="0" w:firstLine="0"/>
         <w:jc w:val="left"/>
       </w:pPr>
       <w:r>
@@ -494,32 +533,47 @@
           <w:noProof/>
         </w:rPr>
         <w:drawing>
-          <wp:inline distT="0" distB="0" distL="0" distR="0" wp14:anchorId="75717061" wp14:editId="1BF124FD">
-            <wp:extent cx="2700272" cy="1598603"/>
-            <wp:effectExtent l="0" t="0" r="0" b="0"/>
-            <wp:docPr id="184" name="Picture 184"/>
-            <wp:cNvGraphicFramePr/>
+          <wp:inline distT="0" distB="0" distL="0" distR="0" wp14:anchorId="2CA4B22B" wp14:editId="1C7B0047">
+            <wp:extent cx="2824461" cy="1882974"/>
+            <wp:effectExtent l="0" t="0" r="0" b="3175"/>
+            <wp:docPr id="4" name="Picture 4" descr="F:\nordic Internship\projects\Success_prediction_of_app\images\free_Paid-pieChart.png"/>
+            <wp:cNvGraphicFramePr>
+              <a:graphicFrameLocks xmlns:a="http://schemas.openxmlformats.org/drawingml/2006/main" noChangeAspect="1"/>
+            </wp:cNvGraphicFramePr>
             <a:graphic xmlns:a="http://schemas.openxmlformats.org/drawingml/2006/main">
               <a:graphicData uri="http://schemas.openxmlformats.org/drawingml/2006/picture">
                 <pic:pic xmlns:pic="http://schemas.openxmlformats.org/drawingml/2006/picture">
                   <pic:nvPicPr>
-                    <pic:cNvPr id="184" name="Picture 184"/>
-                    <pic:cNvPicPr/>
+                    <pic:cNvPr id="0" name="Picture 2" descr="F:\nordic Internship\projects\Success_prediction_of_app\images\free_Paid-pieChart.png"/>
+                    <pic:cNvPicPr>
+                      <a:picLocks noChangeAspect="1" noChangeArrowheads="1"/>
+                    </pic:cNvPicPr>
                   </pic:nvPicPr>
                   <pic:blipFill>
-                    <a:blip r:embed="rId6"/>
+                    <a:blip r:embed="rId9">
+                      <a:extLst>
+                        <a:ext uri="{28A0092B-C50C-407E-A947-70E740481C1C}">
+                          <a14:useLocalDpi xmlns:a14="http://schemas.microsoft.com/office/drawing/2010/main" val="0"/>
+                        </a:ext>
+                      </a:extLst>
+                    </a:blip>
+                    <a:srcRect/>
                     <a:stretch>
                       <a:fillRect/>
                     </a:stretch>
                   </pic:blipFill>
-                  <pic:spPr>
+                  <pic:spPr bwMode="auto">
                     <a:xfrm>
                       <a:off x="0" y="0"/>
-                      <a:ext cx="2700272" cy="1598603"/>
+                      <a:ext cx="2901400" cy="1934267"/>
                     </a:xfrm>
                     <a:prstGeom prst="rect">
                       <a:avLst/>
                     </a:prstGeom>
+                    <a:noFill/>
+                    <a:ln>
+                      <a:noFill/>
+                    </a:ln>
                   </pic:spPr>
                 </pic:pic>
               </a:graphicData>
@@ -527,348 +581,52 @@
           </wp:inline>
         </w:drawing>
       </w:r>
-    </w:p>
-    <w:p>
-      <w:pPr>
-        <w:spacing w:after="417" w:line="265" w:lineRule="auto"/>
-        <w:ind w:right="0"/>
-        <w:jc w:val="center"/>
-      </w:pPr>
-      <w:r>
-        <w:rPr>
-          <w:sz w:val="18"/>
-        </w:rPr>
-        <w:t>Figure 2. Box-plot to find average ratings.</w:t>
-      </w:r>
-    </w:p>
-    <w:p>
-      <w:pPr>
-        <w:spacing w:after="0" w:line="236" w:lineRule="auto"/>
-        <w:ind w:left="0" w:right="0" w:firstLine="239"/>
-        <w:jc w:val="left"/>
-      </w:pPr>
-      <w:r>
-        <w:t>In the first step, we collected the raw data from Kag</w:t>
-      </w:r>
-      <w:r>
-        <w:t xml:space="preserve">gle. Then we did basic data cleaning and data visualization. After visualizing the data set, we removed some unnecessary features and made it ready for data </w:t>
-      </w:r>
-      <w:r>
-        <w:t>modelling</w:t>
-      </w:r>
-      <w:r>
-        <w:t xml:space="preserve">. </w:t>
-      </w:r>
-      <w:r>
-        <w:t>Next,</w:t>
-      </w:r>
-      <w:r>
-        <w:t xml:space="preserve"> we conduct data </w:t>
-      </w:r>
-      <w:r>
-        <w:t>modelling</w:t>
-      </w:r>
-      <w:r>
-        <w:t xml:space="preserve"> by using </w:t>
-      </w:r>
-      <w:r>
-        <w:t>various</w:t>
-      </w:r>
-      <w:r>
-        <w:t xml:space="preserve"> </w:t>
-      </w:r>
-      <w:r>
-        <w:t xml:space="preserve">regression </w:t>
-      </w:r>
-      <w:r>
-        <w:t>models</w:t>
-      </w:r>
-      <w:r>
-        <w:t xml:space="preserve"> like Cat Boost, XG Boost, Random Forest and Gradient Boost</w:t>
-      </w:r>
-      <w:r>
-        <w:t>.</w:t>
-      </w:r>
-    </w:p>
-    <w:p>
-      <w:pPr>
-        <w:spacing w:after="0" w:line="236" w:lineRule="auto"/>
-        <w:ind w:left="0" w:right="0" w:firstLine="239"/>
-        <w:jc w:val="left"/>
-      </w:pPr>
-    </w:p>
-    <w:p>
-      <w:pPr>
-        <w:spacing w:after="79" w:line="259" w:lineRule="auto"/>
-        <w:ind w:left="-3" w:right="0"/>
-        <w:jc w:val="left"/>
-        <w:rPr>
-          <w:color w:val="2F5496" w:themeColor="accent1" w:themeShade="BF"/>
-        </w:rPr>
-      </w:pPr>
-      <w:r>
-        <w:rPr>
-          <w:color w:val="2F5496" w:themeColor="accent1" w:themeShade="BF"/>
-          <w:sz w:val="22"/>
-        </w:rPr>
-        <w:t>2.1. Data Visualization</w:t>
-      </w:r>
-    </w:p>
-    <w:p>
-      <w:pPr>
-        <w:spacing w:after="0"/>
-        <w:ind w:left="-13" w:right="0" w:firstLine="0"/>
-      </w:pPr>
-      <w:r>
-        <w:t xml:space="preserve">In this data set there are various features that can be used to analyse the data set. In this section we will be analysing different features to find which feature determines </w:t>
-      </w:r>
-      <w:r>
-        <w:t>the average number of downloads of an app</w:t>
-      </w:r>
-      <w:r>
-        <w:t xml:space="preserve">. The </w:t>
-      </w:r>
-      <w:r>
-        <w:t xml:space="preserve">top five </w:t>
-      </w:r>
-      <w:r>
-        <w:t>categories</w:t>
-      </w:r>
-      <w:r>
-        <w:t xml:space="preserve"> of the google play store include </w:t>
-      </w:r>
-      <w:r>
-        <w:t>Education, Entertainment, Music and Audio, Business and T</w:t>
-      </w:r>
-      <w:r>
-        <w:t>ools</w:t>
-      </w:r>
-      <w:r>
-        <w:t>.</w:t>
-      </w:r>
-      <w:r>
-        <w:t xml:space="preserve"> This shows that apps that belong to th</w:t>
-      </w:r>
-      <w:r>
-        <w:t>ese</w:t>
-      </w:r>
-      <w:r>
-        <w:t xml:space="preserve"> categor</w:t>
-      </w:r>
-      <w:r>
-        <w:t>ies</w:t>
-      </w:r>
-      <w:r>
-        <w:t xml:space="preserve"> have high chances of being </w:t>
-      </w:r>
-      <w:r>
-        <w:t>downloaded frequently</w:t>
-      </w:r>
-      <w:r>
-        <w:t xml:space="preserve">. There are </w:t>
-      </w:r>
-      <w:r>
-        <w:t xml:space="preserve">only </w:t>
-      </w:r>
-      <w:r>
-        <w:t>1.75</w:t>
-      </w:r>
-      <w:r>
-        <w:t>% of paid</w:t>
-      </w:r>
-      <w:r>
-        <w:t xml:space="preserve"> apps in Google play store. The majority of paid apps cost about </w:t>
-      </w:r>
-      <w:r>
-        <w:t xml:space="preserve">$1. </w:t>
-      </w:r>
-      <w:r>
-        <w:t>So,</w:t>
-      </w:r>
-      <w:r>
-        <w:t xml:space="preserve"> the </w:t>
-      </w:r>
-      <w:r>
-        <w:t>average downloads</w:t>
-      </w:r>
-      <w:r>
-        <w:t xml:space="preserve"> </w:t>
-      </w:r>
-      <w:r>
-        <w:t>don’t</w:t>
-      </w:r>
-      <w:r>
-        <w:t xml:space="preserve"> </w:t>
-      </w:r>
-      <w:r>
-        <w:t>depend</w:t>
-      </w:r>
-      <w:r>
-        <w:t xml:space="preserve"> on this factor</w:t>
-      </w:r>
-      <w:r>
-        <w:t>.</w:t>
-      </w:r>
-    </w:p>
-    <w:p>
-      <w:pPr>
-        <w:ind w:left="-13" w:right="0" w:firstLine="239"/>
-      </w:pPr>
-      <w:r>
-        <w:t xml:space="preserve">While looking </w:t>
-      </w:r>
-      <w:r>
-        <w:t xml:space="preserve">at the </w:t>
-      </w:r>
-      <w:r>
-        <w:t xml:space="preserve">average download </w:t>
-      </w:r>
-      <w:r>
-        <w:t>feature, we can see that the</w:t>
-      </w:r>
-      <w:r>
-        <w:t xml:space="preserve"> number of rows where</w:t>
-      </w:r>
-      <w:r>
-        <w:t xml:space="preserve"> </w:t>
-      </w:r>
-      <w:r>
-        <w:t xml:space="preserve">average </w:t>
-      </w:r>
-      <w:r>
-        <w:t>number of downloads</w:t>
-      </w:r>
-      <w:r>
-        <w:t xml:space="preserve"> </w:t>
-      </w:r>
-      <w:r>
-        <w:t>is</w:t>
-      </w:r>
-      <w:r>
-        <w:t xml:space="preserve"> around </w:t>
-      </w:r>
-      <w:r>
-        <w:t>1000 to 2,</w:t>
-      </w:r>
-      <w:r>
-        <w:t>2</w:t>
-      </w:r>
-      <w:r>
-        <w:t>00</w:t>
-      </w:r>
-      <w:r>
-        <w:t xml:space="preserve"> are quite high. </w:t>
-      </w:r>
-      <w:r>
-        <w:t xml:space="preserve">To further define which category </w:t>
-      </w:r>
-      <w:r>
-        <w:t>has the highest number of downloads</w:t>
-      </w:r>
-      <w:r>
-        <w:t>, we will on</w:t>
-      </w:r>
-      <w:r>
-        <w:t>ly look at the data for each category that h</w:t>
-      </w:r>
-      <w:r>
-        <w:t>as</w:t>
-      </w:r>
-      <w:r>
-        <w:t xml:space="preserve"> more than or equal to </w:t>
-      </w:r>
-      <w:r>
-        <w:t>1000</w:t>
-      </w:r>
-      <w:r>
-        <w:t xml:space="preserve"> i</w:t>
-      </w:r>
-      <w:r>
-        <w:t>n the average number of do</w:t>
-      </w:r>
-      <w:r>
-        <w:t>wn</w:t>
-      </w:r>
-      <w:r>
-        <w:t>loads column</w:t>
-      </w:r>
-      <w:r>
-        <w:t xml:space="preserve">. This will help us in making more optimal model. To analyse the apps that would produce the most revenue, we will look at the correlation table between </w:t>
-      </w:r>
-      <w:r>
-        <w:t>download</w:t>
-      </w:r>
-      <w:r>
-        <w:t xml:space="preserve">s and other parameters. </w:t>
-      </w:r>
-      <w:r>
-        <w:rPr>
-          <w:highlight w:val="yellow"/>
-        </w:rPr>
-        <w:t>From figure 3 we</w:t>
-      </w:r>
-      <w:r>
-        <w:t xml:space="preserve"> can see that installs and reviews have the strongest inverse correlation. This is reasonable because popular apps </w:t>
-      </w:r>
-      <w:proofErr w:type="gramStart"/>
-      <w:r>
-        <w:t>tends</w:t>
-      </w:r>
-      <w:proofErr w:type="gramEnd"/>
-      <w:r>
-        <w:t xml:space="preserve"> to get more number of reviews. There is no correlation found between installs and other features like </w:t>
-      </w:r>
-      <w:proofErr w:type="spellStart"/>
-      <w:proofErr w:type="gramStart"/>
-      <w:r>
-        <w:t>size,rating</w:t>
-      </w:r>
-      <w:proofErr w:type="gramEnd"/>
-      <w:r>
-        <w:t>,number</w:t>
-      </w:r>
-      <w:proofErr w:type="spellEnd"/>
-      <w:r>
-        <w:t xml:space="preserve"> of installs and price. There is no correlation between rating and price also. Since installs parameter is independent and not correlated to any other parameters, we must only use installs to show the popularity of an app. For our analysis we will be only using number of installs for classifying whether the</w:t>
-      </w:r>
-    </w:p>
-    <w:p>
-      <w:pPr>
-        <w:spacing w:after="98" w:line="259" w:lineRule="auto"/>
-        <w:ind w:left="0" w:right="0" w:firstLine="0"/>
-        <w:jc w:val="left"/>
-      </w:pPr>
       <w:r>
         <w:rPr>
           <w:noProof/>
         </w:rPr>
         <w:drawing>
-          <wp:inline distT="0" distB="0" distL="0" distR="0" wp14:anchorId="0D24B92F" wp14:editId="54E0E730">
-            <wp:extent cx="3000391" cy="1789389"/>
+          <wp:inline distT="0" distB="0" distL="0" distR="0" wp14:anchorId="35AEEBA9" wp14:editId="161803D0">
+            <wp:extent cx="3207224" cy="2138149"/>
             <wp:effectExtent l="0" t="0" r="0" b="0"/>
-            <wp:docPr id="225" name="Picture 225"/>
-            <wp:cNvGraphicFramePr/>
+            <wp:docPr id="8" name="Picture 8" descr="F:\nordic Internship\projects\Success_prediction_of_app\images\Correlation heatmap.png"/>
+            <wp:cNvGraphicFramePr>
+              <a:graphicFrameLocks xmlns:a="http://schemas.openxmlformats.org/drawingml/2006/main" noChangeAspect="1"/>
+            </wp:cNvGraphicFramePr>
             <a:graphic xmlns:a="http://schemas.openxmlformats.org/drawingml/2006/main">
               <a:graphicData uri="http://schemas.openxmlformats.org/drawingml/2006/picture">
                 <pic:pic xmlns:pic="http://schemas.openxmlformats.org/drawingml/2006/picture">
                   <pic:nvPicPr>
-                    <pic:cNvPr id="225" name="Picture 225"/>
-                    <pic:cNvPicPr/>
+                    <pic:cNvPr id="0" name="Picture 6" descr="F:\nordic Internship\projects\Success_prediction_of_app\images\Correlation heatmap.png"/>
+                    <pic:cNvPicPr>
+                      <a:picLocks noChangeAspect="1" noChangeArrowheads="1"/>
+                    </pic:cNvPicPr>
                   </pic:nvPicPr>
                   <pic:blipFill>
-                    <a:blip r:embed="rId7"/>
+                    <a:blip r:embed="rId10">
+                      <a:extLst>
+                        <a:ext uri="{28A0092B-C50C-407E-A947-70E740481C1C}">
+                          <a14:useLocalDpi xmlns:a14="http://schemas.microsoft.com/office/drawing/2010/main" val="0"/>
+                        </a:ext>
+                      </a:extLst>
+                    </a:blip>
+                    <a:srcRect/>
                     <a:stretch>
                       <a:fillRect/>
                     </a:stretch>
                   </pic:blipFill>
-                  <pic:spPr>
+                  <pic:spPr bwMode="auto">
                     <a:xfrm>
                       <a:off x="0" y="0"/>
-                      <a:ext cx="3000391" cy="1789389"/>
+                      <a:ext cx="3256836" cy="2171224"/>
                     </a:xfrm>
                     <a:prstGeom prst="rect">
                       <a:avLst/>
                     </a:prstGeom>
+                    <a:noFill/>
+                    <a:ln>
+                      <a:noFill/>
+                    </a:ln>
                   </pic:spPr>
                 </pic:pic>
               </a:graphicData>
@@ -879,22 +637,611 @@
     </w:p>
     <w:p>
       <w:pPr>
+        <w:spacing w:after="417" w:line="265" w:lineRule="auto"/>
+        <w:ind w:right="0"/>
+        <w:jc w:val="left"/>
+        <w:rPr>
+          <w:sz w:val="18"/>
+        </w:rPr>
+      </w:pPr>
+      <w:r>
+        <w:rPr>
+          <w:sz w:val="18"/>
+        </w:rPr>
+        <w:tab/>
+      </w:r>
+      <w:r>
+        <w:rPr>
+          <w:sz w:val="18"/>
+        </w:rPr>
+        <w:tab/>
+      </w:r>
+      <w:r>
+        <w:rPr>
+          <w:sz w:val="18"/>
+        </w:rPr>
+        <w:tab/>
+      </w:r>
+      <w:r>
+        <w:rPr>
+          <w:sz w:val="18"/>
+        </w:rPr>
+        <w:tab/>
+        <w:t>Figure: 2</w:t>
+      </w:r>
+      <w:r>
+        <w:rPr>
+          <w:sz w:val="18"/>
+        </w:rPr>
+        <w:tab/>
+      </w:r>
+      <w:r>
+        <w:rPr>
+          <w:sz w:val="18"/>
+        </w:rPr>
+        <w:tab/>
+      </w:r>
+      <w:r>
+        <w:rPr>
+          <w:sz w:val="18"/>
+        </w:rPr>
+        <w:tab/>
+      </w:r>
+      <w:r>
+        <w:rPr>
+          <w:sz w:val="18"/>
+        </w:rPr>
+        <w:tab/>
+      </w:r>
+      <w:r>
+        <w:rPr>
+          <w:sz w:val="18"/>
+        </w:rPr>
+        <w:tab/>
+      </w:r>
+      <w:r>
+        <w:rPr>
+          <w:sz w:val="18"/>
+        </w:rPr>
+        <w:tab/>
+        <w:t>Figure: 3</w:t>
+      </w:r>
+    </w:p>
+    <w:p>
+      <w:pPr>
+        <w:spacing w:after="0" w:line="265" w:lineRule="auto"/>
+        <w:ind w:right="0"/>
+        <w:jc w:val="left"/>
+        <w:rPr>
+          <w:sz w:val="18"/>
+        </w:rPr>
+      </w:pPr>
+      <w:r>
+        <w:rPr>
+          <w:sz w:val="18"/>
+        </w:rPr>
+        <w:t xml:space="preserve">Figure 2. </w:t>
+      </w:r>
+      <w:r>
+        <w:rPr>
+          <w:sz w:val="18"/>
+        </w:rPr>
+        <w:t>Pie-chart to define the percentage of free apps and paid apps</w:t>
+      </w:r>
+      <w:r>
+        <w:rPr>
+          <w:sz w:val="18"/>
+        </w:rPr>
+        <w:t>.</w:t>
+      </w:r>
+      <w:r>
+        <w:rPr>
+          <w:sz w:val="18"/>
+        </w:rPr>
+        <w:t xml:space="preserve"> </w:t>
+      </w:r>
+    </w:p>
+    <w:p>
+      <w:pPr>
+        <w:spacing w:after="0" w:line="265" w:lineRule="auto"/>
+        <w:ind w:right="0"/>
+        <w:jc w:val="left"/>
+        <w:rPr>
+          <w:sz w:val="18"/>
+        </w:rPr>
+      </w:pPr>
+      <w:r>
+        <w:rPr>
+          <w:sz w:val="18"/>
+        </w:rPr>
+        <w:t>Figure 3</w:t>
+      </w:r>
+      <w:r>
+        <w:rPr>
+          <w:sz w:val="18"/>
+        </w:rPr>
+        <w:t xml:space="preserve">. </w:t>
+      </w:r>
+      <w:r>
+        <w:rPr>
+          <w:sz w:val="18"/>
+        </w:rPr>
+        <w:t>Correlation matrix</w:t>
+      </w:r>
+      <w:r>
+        <w:rPr>
+          <w:sz w:val="18"/>
+        </w:rPr>
+        <w:t>.</w:t>
+      </w:r>
+    </w:p>
+    <w:p>
+      <w:pPr>
+        <w:spacing w:after="0" w:line="265" w:lineRule="auto"/>
+        <w:ind w:right="0"/>
+        <w:jc w:val="left"/>
+        <w:rPr>
+          <w:sz w:val="18"/>
+        </w:rPr>
+      </w:pPr>
+    </w:p>
+    <w:p>
+      <w:pPr>
+        <w:spacing w:after="0" w:line="236" w:lineRule="auto"/>
+        <w:ind w:left="0" w:right="0" w:firstLine="239"/>
+        <w:jc w:val="left"/>
+      </w:pPr>
+      <w:r>
+        <w:t>In the first step, we collected the raw data from Kag</w:t>
+      </w:r>
+      <w:r>
+        <w:t xml:space="preserve">gle. Then we did basic data cleaning and data visualization. After visualizing the data set, we removed some unnecessary features and made it ready for data </w:t>
+      </w:r>
+      <w:r>
+        <w:t>modelling</w:t>
+      </w:r>
+      <w:r>
+        <w:t xml:space="preserve">. </w:t>
+      </w:r>
+      <w:r>
+        <w:t>Next,</w:t>
+      </w:r>
+      <w:r>
+        <w:t xml:space="preserve"> we conduct data </w:t>
+      </w:r>
+      <w:r>
+        <w:t>modelling</w:t>
+      </w:r>
+      <w:r>
+        <w:t xml:space="preserve"> by using </w:t>
+      </w:r>
+      <w:r>
+        <w:t>various</w:t>
+      </w:r>
+      <w:r>
+        <w:t xml:space="preserve"> </w:t>
+      </w:r>
+      <w:r>
+        <w:t xml:space="preserve">regression </w:t>
+      </w:r>
+      <w:r>
+        <w:t>models</w:t>
+      </w:r>
+      <w:r>
+        <w:t xml:space="preserve"> like Cat Boost, XG Boost, Random Forest and Gradient Boost</w:t>
+      </w:r>
+      <w:r>
+        <w:t>.</w:t>
+      </w:r>
+    </w:p>
+    <w:p>
+      <w:pPr>
+        <w:spacing w:after="0" w:line="236" w:lineRule="auto"/>
+        <w:ind w:left="0" w:right="0" w:firstLine="239"/>
+        <w:jc w:val="left"/>
+      </w:pPr>
+    </w:p>
+    <w:p>
+      <w:pPr>
+        <w:spacing w:after="79" w:line="259" w:lineRule="auto"/>
+        <w:ind w:left="-3" w:right="0"/>
+        <w:jc w:val="left"/>
+        <w:rPr>
+          <w:color w:val="2F5496" w:themeColor="accent1" w:themeShade="BF"/>
+        </w:rPr>
+      </w:pPr>
+      <w:r>
+        <w:rPr>
+          <w:color w:val="2F5496" w:themeColor="accent1" w:themeShade="BF"/>
+          <w:sz w:val="22"/>
+        </w:rPr>
+        <w:t xml:space="preserve">2.1. </w:t>
+      </w:r>
+      <w:r>
+        <w:rPr>
+          <w:color w:val="2F5496" w:themeColor="accent1" w:themeShade="BF"/>
+          <w:sz w:val="22"/>
+        </w:rPr>
+        <w:t>V</w:t>
+      </w:r>
+      <w:r>
+        <w:rPr>
+          <w:color w:val="2F5496" w:themeColor="accent1" w:themeShade="BF"/>
+          <w:sz w:val="22"/>
+        </w:rPr>
+        <w:t>isualization</w:t>
+      </w:r>
+      <w:r>
+        <w:rPr>
+          <w:color w:val="2F5496" w:themeColor="accent1" w:themeShade="BF"/>
+          <w:sz w:val="22"/>
+        </w:rPr>
+        <w:t xml:space="preserve"> and Exploratory Analysis of data</w:t>
+      </w:r>
+    </w:p>
+    <w:p>
+      <w:pPr>
+        <w:spacing w:after="0"/>
+        <w:ind w:left="-13" w:right="0" w:firstLine="0"/>
+      </w:pPr>
+      <w:r>
+        <w:t xml:space="preserve">In this data set there are various features that can be used to analyse the data set. In this section we will be analysing different features to find which feature determines </w:t>
+      </w:r>
+      <w:r>
+        <w:t>the average number of downloads of an app</w:t>
+      </w:r>
+      <w:r>
+        <w:t xml:space="preserve">. The </w:t>
+      </w:r>
+      <w:r>
+        <w:t xml:space="preserve">top five </w:t>
+      </w:r>
+      <w:r>
+        <w:t>categories</w:t>
+      </w:r>
+      <w:r>
+        <w:t xml:space="preserve"> of the google play store include </w:t>
+      </w:r>
+      <w:r>
+        <w:t>Education, Entertainment, Music and Audio, Business and T</w:t>
+      </w:r>
+      <w:r>
+        <w:t>ools</w:t>
+      </w:r>
+      <w:r>
+        <w:t>.</w:t>
+      </w:r>
+      <w:r>
+        <w:t xml:space="preserve"> This shows that apps that belong to th</w:t>
+      </w:r>
+      <w:r>
+        <w:t>ese</w:t>
+      </w:r>
+      <w:r>
+        <w:t xml:space="preserve"> categor</w:t>
+      </w:r>
+      <w:r>
+        <w:t>ies</w:t>
+      </w:r>
+      <w:r>
+        <w:t xml:space="preserve"> have high chances of being </w:t>
+      </w:r>
+      <w:r>
+        <w:t>downloaded frequently</w:t>
+      </w:r>
+      <w:r>
+        <w:t xml:space="preserve">. There are </w:t>
+      </w:r>
+      <w:r>
+        <w:t xml:space="preserve">only </w:t>
+      </w:r>
+      <w:r>
+        <w:t>1.7</w:t>
+      </w:r>
+      <w:r>
+        <w:t>% of paid</w:t>
+      </w:r>
+      <w:r>
+        <w:t xml:space="preserve"> apps in Google play store.</w:t>
+      </w:r>
+    </w:p>
+    <w:p>
+      <w:pPr>
+        <w:ind w:left="-13" w:right="0" w:firstLine="239"/>
+      </w:pPr>
+      <w:r>
+        <w:t xml:space="preserve">While looking </w:t>
+      </w:r>
+      <w:r>
+        <w:t xml:space="preserve">at the </w:t>
+      </w:r>
+      <w:r>
+        <w:t xml:space="preserve">average download </w:t>
+      </w:r>
+      <w:r>
+        <w:t>feature, we can see that the</w:t>
+      </w:r>
+      <w:r>
+        <w:t xml:space="preserve"> number of rows where</w:t>
+      </w:r>
+      <w:r>
+        <w:t xml:space="preserve"> </w:t>
+      </w:r>
+      <w:r>
+        <w:t xml:space="preserve">average </w:t>
+      </w:r>
+      <w:r>
+        <w:t>number of downloads</w:t>
+      </w:r>
+      <w:r>
+        <w:t xml:space="preserve"> </w:t>
+      </w:r>
+      <w:r>
+        <w:t>is</w:t>
+      </w:r>
+      <w:r>
+        <w:t xml:space="preserve"> around </w:t>
+      </w:r>
+      <w:r>
+        <w:t>1000 to 2,</w:t>
+      </w:r>
+      <w:r>
+        <w:t>2</w:t>
+      </w:r>
+      <w:r>
+        <w:t>00</w:t>
+      </w:r>
+      <w:r>
+        <w:t xml:space="preserve"> are quite high. </w:t>
+      </w:r>
+      <w:r>
+        <w:t xml:space="preserve">To further define which category </w:t>
+      </w:r>
+      <w:r>
+        <w:t>has the highest number of downloads</w:t>
+      </w:r>
+      <w:r>
+        <w:t>, we will on</w:t>
+      </w:r>
+      <w:r>
+        <w:t>ly look at the data for each category that h</w:t>
+      </w:r>
+      <w:r>
+        <w:t>as</w:t>
+      </w:r>
+      <w:r>
+        <w:t xml:space="preserve"> more than or equal to </w:t>
+      </w:r>
+      <w:r>
+        <w:t>1000</w:t>
+      </w:r>
+      <w:r>
+        <w:t xml:space="preserve"> i</w:t>
+      </w:r>
+      <w:r>
+        <w:t>n the average number of do</w:t>
+      </w:r>
+      <w:r>
+        <w:t>wn</w:t>
+      </w:r>
+      <w:r>
+        <w:t>loads column</w:t>
+      </w:r>
+      <w:r>
+        <w:t xml:space="preserve">. This will help us in making more optimal model. To analyse the apps that would produce the most revenue, we will look at the correlation table between </w:t>
+      </w:r>
+      <w:r>
+        <w:t>download</w:t>
+      </w:r>
+      <w:r>
+        <w:t>s and other parameters. Comparing the histogram of categories (fig: 1) and the bar chart b/w Categories and average downloads (fig: 4), we can infer that the categories with the least frequency in fig: 1 has the abnormal number with average downloads in fig: 4.Hence, if these categories with least frequency(less than 1 percent of total data) are taken out, then we can expect a normal bar graph between categories and average downloads.</w:t>
+      </w:r>
+    </w:p>
+    <w:p>
+      <w:pPr>
+        <w:ind w:left="-13" w:right="0" w:firstLine="239"/>
+      </w:pPr>
+      <w:r>
+        <w:rPr>
+          <w:noProof/>
+        </w:rPr>
+        <w:lastRenderedPageBreak/>
+        <w:drawing>
+          <wp:inline distT="0" distB="0" distL="0" distR="0" wp14:anchorId="76F8DBC9" wp14:editId="773D1179">
+            <wp:extent cx="5451062" cy="3029064"/>
+            <wp:effectExtent l="0" t="0" r="0" b="0"/>
+            <wp:docPr id="10" name="Picture 10" descr="F:\nordic Internship\projects\Success_prediction_of_app\images\BarChart-Categories vs Average_Downloads.png"/>
+            <wp:cNvGraphicFramePr>
+              <a:graphicFrameLocks xmlns:a="http://schemas.openxmlformats.org/drawingml/2006/main" noChangeAspect="1"/>
+            </wp:cNvGraphicFramePr>
+            <a:graphic xmlns:a="http://schemas.openxmlformats.org/drawingml/2006/main">
+              <a:graphicData uri="http://schemas.openxmlformats.org/drawingml/2006/picture">
+                <pic:pic xmlns:pic="http://schemas.openxmlformats.org/drawingml/2006/picture">
+                  <pic:nvPicPr>
+                    <pic:cNvPr id="0" name="Picture 8" descr="F:\nordic Internship\projects\Success_prediction_of_app\images\BarChart-Categories vs Average_Downloads.png"/>
+                    <pic:cNvPicPr>
+                      <a:picLocks noChangeAspect="1" noChangeArrowheads="1"/>
+                    </pic:cNvPicPr>
+                  </pic:nvPicPr>
+                  <pic:blipFill rotWithShape="1">
+                    <a:blip r:embed="rId11">
+                      <a:extLst>
+                        <a:ext uri="{28A0092B-C50C-407E-A947-70E740481C1C}">
+                          <a14:useLocalDpi xmlns:a14="http://schemas.microsoft.com/office/drawing/2010/main" val="0"/>
+                        </a:ext>
+                      </a:extLst>
+                    </a:blip>
+                    <a:srcRect l="2714" t="8684" r="10571" b="11005"/>
+                    <a:stretch/>
+                  </pic:blipFill>
+                  <pic:spPr bwMode="auto">
+                    <a:xfrm>
+                      <a:off x="0" y="0"/>
+                      <a:ext cx="5452446" cy="3029833"/>
+                    </a:xfrm>
+                    <a:prstGeom prst="rect">
+                      <a:avLst/>
+                    </a:prstGeom>
+                    <a:noFill/>
+                    <a:ln>
+                      <a:noFill/>
+                    </a:ln>
+                    <a:extLst>
+                      <a:ext uri="{53640926-AAD7-44D8-BBD7-CCE9431645EC}">
+                        <a14:shadowObscured xmlns:a14="http://schemas.microsoft.com/office/drawing/2010/main"/>
+                      </a:ext>
+                    </a:extLst>
+                  </pic:spPr>
+                </pic:pic>
+              </a:graphicData>
+            </a:graphic>
+          </wp:inline>
+        </w:drawing>
+      </w:r>
+    </w:p>
+    <w:p>
+      <w:pPr>
+        <w:spacing w:after="15" w:line="250" w:lineRule="auto"/>
+        <w:ind w:left="-3" w:right="0"/>
+        <w:jc w:val="center"/>
+      </w:pPr>
+      <w:r>
+        <w:t>Figure: 4</w:t>
+      </w:r>
+    </w:p>
+    <w:p>
+      <w:pPr>
+        <w:spacing w:after="15" w:line="250" w:lineRule="auto"/>
+        <w:ind w:left="-3" w:right="0"/>
+        <w:jc w:val="center"/>
+      </w:pPr>
+    </w:p>
+    <w:p>
+      <w:pPr>
         <w:spacing w:after="15" w:line="250" w:lineRule="auto"/>
         <w:ind w:left="-3" w:right="0"/>
         <w:jc w:val="left"/>
       </w:pPr>
       <w:r>
-        <w:rPr>
-          <w:sz w:val="18"/>
-        </w:rPr>
-        <w:t>Figure 3. Correlation between installs and other parameters</w:t>
+        <w:t xml:space="preserve">Looking at </w:t>
+      </w:r>
+      <w:r>
+        <w:t>the scatter plot between Average downloads and Size,</w:t>
+      </w:r>
+      <w:r>
+        <w:t xml:space="preserve"> we can infer that t</w:t>
+      </w:r>
+      <w:r>
+        <w:t>he apps with size less than 200</w:t>
+      </w:r>
+      <w:r>
+        <w:t>MB has the greater chance of getting higher no</w:t>
+      </w:r>
+      <w:r>
+        <w:t xml:space="preserve"> of downloads and more than 200</w:t>
+      </w:r>
+      <w:r>
+        <w:t>MB is considerably low.</w:t>
+      </w:r>
+    </w:p>
+    <w:p>
+      <w:pPr>
+        <w:spacing w:after="15" w:line="250" w:lineRule="auto"/>
+        <w:ind w:left="-3" w:right="0"/>
+        <w:jc w:val="left"/>
+      </w:pPr>
+      <w:r>
+        <w:rPr>
+          <w:noProof/>
+        </w:rPr>
+        <w:drawing>
+          <wp:anchor distT="0" distB="0" distL="114300" distR="114300" simplePos="0" relativeHeight="251658240" behindDoc="0" locked="0" layoutInCell="1" allowOverlap="1" wp14:anchorId="2BAB4E4D" wp14:editId="33FACCD4">
+            <wp:simplePos x="0" y="0"/>
+            <wp:positionH relativeFrom="margin">
+              <wp:align>right</wp:align>
+            </wp:positionH>
+            <wp:positionV relativeFrom="paragraph">
+              <wp:posOffset>4170</wp:posOffset>
+            </wp:positionV>
+            <wp:extent cx="2331085" cy="1398270"/>
+            <wp:effectExtent l="0" t="0" r="0" b="0"/>
+            <wp:wrapSquare wrapText="bothSides"/>
+            <wp:docPr id="11" name="Picture 11" descr="F:\nordic Internship\projects\Success_prediction_of_app\images\Scatter plot- Avg_downloads vs Size.png"/>
+            <wp:cNvGraphicFramePr>
+              <a:graphicFrameLocks xmlns:a="http://schemas.openxmlformats.org/drawingml/2006/main" noChangeAspect="1"/>
+            </wp:cNvGraphicFramePr>
+            <a:graphic xmlns:a="http://schemas.openxmlformats.org/drawingml/2006/main">
+              <a:graphicData uri="http://schemas.openxmlformats.org/drawingml/2006/picture">
+                <pic:pic xmlns:pic="http://schemas.openxmlformats.org/drawingml/2006/picture">
+                  <pic:nvPicPr>
+                    <pic:cNvPr id="0" name="Picture 9" descr="F:\nordic Internship\projects\Success_prediction_of_app\images\Scatter plot- Avg_downloads vs Size.png"/>
+                    <pic:cNvPicPr>
+                      <a:picLocks noChangeAspect="1" noChangeArrowheads="1"/>
+                    </pic:cNvPicPr>
+                  </pic:nvPicPr>
+                  <pic:blipFill>
+                    <a:blip r:embed="rId12">
+                      <a:extLst>
+                        <a:ext uri="{28A0092B-C50C-407E-A947-70E740481C1C}">
+                          <a14:useLocalDpi xmlns:a14="http://schemas.microsoft.com/office/drawing/2010/main" val="0"/>
+                        </a:ext>
+                      </a:extLst>
+                    </a:blip>
+                    <a:srcRect/>
+                    <a:stretch>
+                      <a:fillRect/>
+                    </a:stretch>
+                  </pic:blipFill>
+                  <pic:spPr bwMode="auto">
+                    <a:xfrm>
+                      <a:off x="0" y="0"/>
+                      <a:ext cx="2331085" cy="1398270"/>
+                    </a:xfrm>
+                    <a:prstGeom prst="rect">
+                      <a:avLst/>
+                    </a:prstGeom>
+                    <a:noFill/>
+                    <a:ln>
+                      <a:noFill/>
+                    </a:ln>
+                  </pic:spPr>
+                </pic:pic>
+              </a:graphicData>
+            </a:graphic>
+            <wp14:sizeRelH relativeFrom="margin">
+              <wp14:pctWidth>0</wp14:pctWidth>
+            </wp14:sizeRelH>
+            <wp14:sizeRelV relativeFrom="margin">
+              <wp14:pctHeight>0</wp14:pctHeight>
+            </wp14:sizeRelV>
+          </wp:anchor>
+        </w:drawing>
+      </w:r>
+      <w:r>
+        <w:t>Finally considering the distribution of every feature in dataset, they were highly skewed and the values are diminished in the right side due to its high frequency of numbers close to zero. This type of data required log 10 transformation to be in normal distribution. After that also it resulted with some skewedness, which was due to the presence of outliers. After the elimination of outliers the graph was close to which were expected.</w:t>
+      </w:r>
+    </w:p>
+    <w:p>
+      <w:pPr>
+        <w:spacing w:after="15" w:line="250" w:lineRule="auto"/>
+        <w:ind w:left="-3" w:right="0"/>
+        <w:jc w:val="left"/>
+      </w:pPr>
+      <w:r>
+        <w:t>Even after logarithmic transformation, the scale was having a difference between them. So, we scaled the whole dataset between 0 and 1 using min-max scaler. After all, the data looked pretty much ready</w:t>
+      </w:r>
+      <w:r>
+        <w:t xml:space="preserve"> for modelling and prediction. </w:t>
+      </w:r>
+      <w:r>
+        <w:br w:type="textWrapping" w:clear="all"/>
       </w:r>
     </w:p>
     <w:tbl>
       <w:tblPr>
         <w:tblStyle w:val="TableGrid"/>
-        <w:tblW w:w="3239" w:type="dxa"/>
-        <w:tblInd w:w="743" w:type="dxa"/>
+        <w:tblW w:w="3682" w:type="dxa"/>
+        <w:tblInd w:w="0" w:type="dxa"/>
         <w:tblCellMar>
           <w:top w:w="30" w:type="dxa"/>
           <w:left w:w="120" w:type="dxa"/>
@@ -903,16 +1250,16 @@
         <w:tblLook w:val="04A0" w:firstRow="1" w:lastRow="0" w:firstColumn="1" w:lastColumn="0" w:noHBand="0" w:noVBand="1"/>
       </w:tblPr>
       <w:tblGrid>
-        <w:gridCol w:w="2024"/>
-        <w:gridCol w:w="1215"/>
+        <w:gridCol w:w="1556"/>
+        <w:gridCol w:w="2126"/>
       </w:tblGrid>
       <w:tr>
         <w:trPr>
-          <w:trHeight w:val="247"/>
+          <w:trHeight w:val="216"/>
         </w:trPr>
         <w:tc>
           <w:tcPr>
-            <w:tcW w:w="2024" w:type="dxa"/>
+            <w:tcW w:w="1556" w:type="dxa"/>
             <w:tcBorders>
               <w:top w:val="single" w:sz="3" w:space="0" w:color="000000"/>
               <w:left w:val="single" w:sz="3" w:space="0" w:color="000000"/>
@@ -933,7 +1280,7 @@
         </w:tc>
         <w:tc>
           <w:tcPr>
-            <w:tcW w:w="1215" w:type="dxa"/>
+            <w:tcW w:w="2126" w:type="dxa"/>
             <w:tcBorders>
               <w:top w:val="single" w:sz="3" w:space="0" w:color="000000"/>
               <w:left w:val="single" w:sz="3" w:space="0" w:color="000000"/>
@@ -948,7 +1295,22 @@
               <w:jc w:val="left"/>
             </w:pPr>
             <w:r>
-              <w:t>Accuracy %</w:t>
+              <w:t>M</w:t>
+            </w:r>
+            <w:r>
+              <w:t xml:space="preserve">ean </w:t>
+            </w:r>
+            <w:r>
+              <w:t>A</w:t>
+            </w:r>
+            <w:r>
+              <w:t>bsolute</w:t>
+            </w:r>
+            <w:r>
+              <w:t xml:space="preserve"> Error</w:t>
+            </w:r>
+            <w:r>
+              <w:t xml:space="preserve"> %</w:t>
             </w:r>
           </w:p>
         </w:tc>
@@ -959,7 +1321,7 @@
         </w:trPr>
         <w:tc>
           <w:tcPr>
-            <w:tcW w:w="2024" w:type="dxa"/>
+            <w:tcW w:w="1556" w:type="dxa"/>
             <w:tcBorders>
               <w:top w:val="single" w:sz="3" w:space="0" w:color="000000"/>
               <w:left w:val="single" w:sz="3" w:space="0" w:color="000000"/>
@@ -974,14 +1336,13 @@
               <w:jc w:val="left"/>
             </w:pPr>
             <w:r>
-              <w:lastRenderedPageBreak/>
-              <w:t>Decision Tree</w:t>
+              <w:t>Cat boost</w:t>
             </w:r>
           </w:p>
         </w:tc>
         <w:tc>
           <w:tcPr>
-            <w:tcW w:w="1215" w:type="dxa"/>
+            <w:tcW w:w="2126" w:type="dxa"/>
             <w:tcBorders>
               <w:top w:val="single" w:sz="3" w:space="0" w:color="000000"/>
               <w:left w:val="single" w:sz="3" w:space="0" w:color="000000"/>
@@ -996,7 +1357,10 @@
               <w:jc w:val="center"/>
             </w:pPr>
             <w:r>
-              <w:t>95.32%</w:t>
+              <w:t>11.9</w:t>
+            </w:r>
+            <w:r>
+              <w:t>%</w:t>
             </w:r>
           </w:p>
         </w:tc>
@@ -1007,7 +1371,7 @@
         </w:trPr>
         <w:tc>
           <w:tcPr>
-            <w:tcW w:w="2024" w:type="dxa"/>
+            <w:tcW w:w="1556" w:type="dxa"/>
             <w:tcBorders>
               <w:top w:val="nil"/>
               <w:left w:val="single" w:sz="3" w:space="0" w:color="000000"/>
@@ -1022,18 +1386,13 @@
               <w:jc w:val="left"/>
             </w:pPr>
             <w:r>
-              <w:t xml:space="preserve">K-nearest </w:t>
+              <w:t>XG-boost</w:t>
             </w:r>
-            <w:proofErr w:type="spellStart"/>
-            <w:r>
-              <w:t>neighbor</w:t>
-            </w:r>
-            <w:proofErr w:type="spellEnd"/>
           </w:p>
         </w:tc>
         <w:tc>
           <w:tcPr>
-            <w:tcW w:w="1215" w:type="dxa"/>
+            <w:tcW w:w="2126" w:type="dxa"/>
             <w:tcBorders>
               <w:top w:val="nil"/>
               <w:left w:val="single" w:sz="3" w:space="0" w:color="000000"/>
@@ -1048,7 +1407,10 @@
               <w:jc w:val="center"/>
             </w:pPr>
             <w:r>
-              <w:t>90.59%</w:t>
+              <w:t>12.0</w:t>
+            </w:r>
+            <w:r>
+              <w:t>%</w:t>
             </w:r>
           </w:p>
         </w:tc>
@@ -1059,7 +1421,7 @@
         </w:trPr>
         <w:tc>
           <w:tcPr>
-            <w:tcW w:w="2024" w:type="dxa"/>
+            <w:tcW w:w="1556" w:type="dxa"/>
             <w:tcBorders>
               <w:top w:val="nil"/>
               <w:left w:val="single" w:sz="3" w:space="0" w:color="000000"/>
@@ -1074,13 +1436,13 @@
               <w:jc w:val="left"/>
             </w:pPr>
             <w:r>
-              <w:t>Gaussian Naive Bayes</w:t>
+              <w:t>Random forest</w:t>
             </w:r>
           </w:p>
         </w:tc>
         <w:tc>
           <w:tcPr>
-            <w:tcW w:w="1215" w:type="dxa"/>
+            <w:tcW w:w="2126" w:type="dxa"/>
             <w:tcBorders>
               <w:top w:val="nil"/>
               <w:left w:val="single" w:sz="3" w:space="0" w:color="000000"/>
@@ -1095,7 +1457,10 @@
               <w:jc w:val="center"/>
             </w:pPr>
             <w:r>
-              <w:t>88.45%</w:t>
+              <w:t>12.6</w:t>
+            </w:r>
+            <w:r>
+              <w:t>%</w:t>
             </w:r>
           </w:p>
         </w:tc>
@@ -1106,7 +1471,7 @@
         </w:trPr>
         <w:tc>
           <w:tcPr>
-            <w:tcW w:w="2024" w:type="dxa"/>
+            <w:tcW w:w="1556" w:type="dxa"/>
             <w:tcBorders>
               <w:top w:val="nil"/>
               <w:left w:val="single" w:sz="3" w:space="0" w:color="000000"/>
@@ -1121,13 +1486,13 @@
               <w:jc w:val="left"/>
             </w:pPr>
             <w:r>
-              <w:t>Logistic Regression</w:t>
+              <w:t>Gradient boost</w:t>
             </w:r>
           </w:p>
         </w:tc>
         <w:tc>
           <w:tcPr>
-            <w:tcW w:w="1215" w:type="dxa"/>
+            <w:tcW w:w="2126" w:type="dxa"/>
             <w:tcBorders>
               <w:top w:val="nil"/>
               <w:left w:val="single" w:sz="3" w:space="0" w:color="000000"/>
@@ -1142,7 +1507,10 @@
               <w:jc w:val="center"/>
             </w:pPr>
             <w:r>
-              <w:t>89.86%</w:t>
+              <w:t>12.8</w:t>
+            </w:r>
+            <w:r>
+              <w:t>%</w:t>
             </w:r>
           </w:p>
         </w:tc>
@@ -1152,7 +1520,7 @@
       <w:pPr>
         <w:spacing w:after="0" w:line="265" w:lineRule="auto"/>
         <w:ind w:right="2"/>
-        <w:jc w:val="center"/>
+        <w:jc w:val="left"/>
       </w:pPr>
       <w:r>
         <w:rPr>
@@ -1163,77 +1531,10 @@
     </w:p>
     <w:p>
       <w:pPr>
-        <w:spacing w:after="118" w:line="259" w:lineRule="auto"/>
         <w:ind w:left="0" w:right="0" w:firstLine="0"/>
-        <w:jc w:val="left"/>
-      </w:pPr>
-      <w:r>
-        <w:rPr>
-          <w:noProof/>
-        </w:rPr>
-        <w:drawing>
-          <wp:inline distT="0" distB="0" distL="0" distR="0" wp14:anchorId="5311EF3C" wp14:editId="72139F9E">
-            <wp:extent cx="3000264" cy="1586793"/>
-            <wp:effectExtent l="0" t="0" r="0" b="0"/>
-            <wp:docPr id="258" name="Picture 258"/>
-            <wp:cNvGraphicFramePr/>
-            <a:graphic xmlns:a="http://schemas.openxmlformats.org/drawingml/2006/main">
-              <a:graphicData uri="http://schemas.openxmlformats.org/drawingml/2006/picture">
-                <pic:pic xmlns:pic="http://schemas.openxmlformats.org/drawingml/2006/picture">
-                  <pic:nvPicPr>
-                    <pic:cNvPr id="258" name="Picture 258"/>
-                    <pic:cNvPicPr/>
-                  </pic:nvPicPr>
-                  <pic:blipFill>
-                    <a:blip r:embed="rId8"/>
-                    <a:stretch>
-                      <a:fillRect/>
-                    </a:stretch>
-                  </pic:blipFill>
-                  <pic:spPr>
-                    <a:xfrm>
-                      <a:off x="0" y="0"/>
-                      <a:ext cx="3000264" cy="1586793"/>
-                    </a:xfrm>
-                    <a:prstGeom prst="rect">
-                      <a:avLst/>
-                    </a:prstGeom>
-                  </pic:spPr>
-                </pic:pic>
-              </a:graphicData>
-            </a:graphic>
-          </wp:inline>
-        </w:drawing>
-      </w:r>
-    </w:p>
-    <w:p>
-      <w:pPr>
-        <w:spacing w:after="417" w:line="265" w:lineRule="auto"/>
-        <w:ind w:right="2"/>
-        <w:jc w:val="center"/>
-      </w:pPr>
-      <w:r>
-        <w:rPr>
-          <w:sz w:val="18"/>
-        </w:rPr>
-        <w:t>Figure 4. Decision tree chart</w:t>
-      </w:r>
-    </w:p>
-    <w:p>
-      <w:pPr>
-        <w:ind w:left="-3" w:right="0"/>
-      </w:pPr>
-      <w:r>
-        <w:t xml:space="preserve">app is successful or not. If the number of installs for a particular app is greater than 1000, it will go under the class of successful and if it is less than </w:t>
-      </w:r>
-      <w:proofErr w:type="gramStart"/>
-      <w:r>
-        <w:t>1000</w:t>
-      </w:r>
-      <w:proofErr w:type="gramEnd"/>
-      <w:r>
-        <w:t xml:space="preserve"> we will classify it as unsuccessful.</w:t>
-      </w:r>
+      </w:pPr>
+      <w:bookmarkStart w:id="0" w:name="_GoBack"/>
+      <w:bookmarkEnd w:id="0"/>
     </w:p>
     <w:p>
       <w:pPr>
@@ -1289,13 +1590,8 @@
         <w:spacing w:after="0"/>
         <w:ind w:left="-3" w:right="0"/>
       </w:pPr>
-      <w:proofErr w:type="spellStart"/>
-      <w:r>
-        <w:t>CatBoost</w:t>
-      </w:r>
-      <w:proofErr w:type="spellEnd"/>
-      <w:r>
-        <w:t xml:space="preserve"> is a recently open-sourced machine learning algorithm from Yandex. It can easily integrate with deep learning frameworks like Google’s TensorFlow and Apple’s Core ML. It can work with diverse data types to help solve a wide range of problems that businesses face today. To top it up, it provides best-in-class accuracy.</w:t>
+      <w:r>
+        <w:t>CatBoost is a recently open-sourced machine learning algorithm from Yandex. It can easily integrate with deep learning frameworks like Google’s TensorFlow and Apple’s Core ML. It can work with diverse data types to help solve a wide range of problems that businesses face today. To top it up, it provides best-in-class accuracy.</w:t>
       </w:r>
     </w:p>
     <w:p>
@@ -1317,6 +1613,7 @@
         <w:ind w:right="0"/>
       </w:pPr>
       <w:r>
+        <w:lastRenderedPageBreak/>
         <w:t>It yields state-of-the-art results without extensive data training typically required by other machine learning methods, and</w:t>
       </w:r>
     </w:p>
@@ -1339,15 +1636,7 @@
         <w:ind w:left="-3" w:right="0"/>
       </w:pPr>
       <w:r>
-        <w:t>“</w:t>
-      </w:r>
-      <w:proofErr w:type="spellStart"/>
-      <w:r>
-        <w:t>CatBoost</w:t>
-      </w:r>
-      <w:proofErr w:type="spellEnd"/>
-      <w:r>
-        <w:t>” name comes from two words “</w:t>
+        <w:t>“CatBoost” name comes from two words “</w:t>
       </w:r>
       <w:r>
         <w:rPr>
@@ -1401,6 +1690,9 @@
       <w:r>
         <w:t>” comes from gradient boosting machine learning algorithm as this library is based on gradient boosting library. </w:t>
       </w:r>
+      <w:r>
+        <w:t>We got the least mean absolute error of 11.9 percent which was bought down to 11.7 percent through manual hyperparameter tuning.</w:t>
+      </w:r>
     </w:p>
     <w:p>
       <w:pPr>
@@ -1414,15 +1706,7 @@
         <w:ind w:left="-3" w:right="0"/>
       </w:pPr>
       <w:r>
-        <w:t xml:space="preserve">Advantages of </w:t>
-      </w:r>
-      <w:proofErr w:type="spellStart"/>
-      <w:r>
-        <w:t>CatBoost</w:t>
-      </w:r>
-      <w:proofErr w:type="spellEnd"/>
-      <w:r>
-        <w:t xml:space="preserve"> Library</w:t>
+        <w:t>Advantages of CatBoost Library</w:t>
       </w:r>
     </w:p>
     <w:p>
@@ -1441,13 +1725,8 @@
         </w:rPr>
         <w:t>Performance: </w:t>
       </w:r>
-      <w:proofErr w:type="spellStart"/>
-      <w:r>
-        <w:t>CatBoost</w:t>
-      </w:r>
-      <w:proofErr w:type="spellEnd"/>
-      <w:r>
-        <w:t xml:space="preserve"> provides state of the art results and it is competitive with any leading machine learning algorithm on the performance front.</w:t>
+      <w:r>
+        <w:t>CatBoost provides state of the art results and it is competitive with any leading machine learning algorithm on the performance front.</w:t>
       </w:r>
     </w:p>
     <w:p>
@@ -1467,23 +1746,7 @@
         <w:t>Handling Categorical features automatically: </w:t>
       </w:r>
       <w:r>
-        <w:t>We can use </w:t>
-      </w:r>
-      <w:proofErr w:type="spellStart"/>
-      <w:r>
-        <w:t>CatBoost</w:t>
-      </w:r>
-      <w:proofErr w:type="spellEnd"/>
-      <w:r>
-        <w:t xml:space="preserve"> without any explicit pre-processing to convert categories into numbers. </w:t>
-      </w:r>
-      <w:proofErr w:type="spellStart"/>
-      <w:r>
-        <w:t>CatBoost</w:t>
-      </w:r>
-      <w:proofErr w:type="spellEnd"/>
-      <w:r>
-        <w:t xml:space="preserve"> converts categorical values into numbers using various statistics on combinations of categorical features and combinations of categorical and numerical features</w:t>
+        <w:t>We can use CatBoost without any explicit pre-processing to convert categories into numbers. CatBoost converts categorical values into numbers using various statistics on combinations of categorical features and combinations of categorical and numerical features</w:t>
       </w:r>
       <w:r>
         <w:t>.</w:t>
@@ -1506,15 +1769,7 @@
         <w:t>Robust: </w:t>
       </w:r>
       <w:r>
-        <w:t xml:space="preserve">It reduces the need for extensive hyper-parameter tuning and lower the chances of overfitting also which leads to more generalized models. Although, </w:t>
-      </w:r>
-      <w:proofErr w:type="spellStart"/>
-      <w:r>
-        <w:t>CatBoost</w:t>
-      </w:r>
-      <w:proofErr w:type="spellEnd"/>
-      <w:r>
-        <w:t xml:space="preserve"> has multiple parameters to tune and it contains parameters like the number of trees, learning rate, regularization, tree depth, fold size, bagging temperature and others. </w:t>
+        <w:t xml:space="preserve">It reduces the need for extensive hyper-parameter tuning and lower the chances of overfitting also which leads to more generalized models. Although, CatBoost has multiple parameters to tune and it contains parameters like the number of trees, learning rate, regularization, tree depth, fold size, bagging temperature and others. </w:t>
       </w:r>
     </w:p>
     <w:p>
@@ -1534,15 +1789,7 @@
         <w:t>Easy-to-use: </w:t>
       </w:r>
       <w:r>
-        <w:t xml:space="preserve">You can use </w:t>
-      </w:r>
-      <w:proofErr w:type="spellStart"/>
-      <w:r>
-        <w:t>CatBoost</w:t>
-      </w:r>
-      <w:proofErr w:type="spellEnd"/>
-      <w:r>
-        <w:t xml:space="preserve"> from the command line, using a user-friendly API for both Python and R.</w:t>
+        <w:t>You can use CatBoost from the command line, using a user-friendly API for both Python and R.</w:t>
       </w:r>
     </w:p>
     <w:p>
@@ -1557,17 +1804,8 @@
         <w:ind w:right="0"/>
       </w:pPr>
       <w:r>
-        <w:t xml:space="preserve">The </w:t>
-      </w:r>
-      <w:proofErr w:type="spellStart"/>
-      <w:r>
-        <w:t>CatBoost</w:t>
-      </w:r>
-      <w:proofErr w:type="spellEnd"/>
-      <w:r>
-        <w:t xml:space="preserve"> library can be used to solve both classification and regression challenge. For classification, you can use “</w:t>
-      </w:r>
-      <w:proofErr w:type="spellStart"/>
+        <w:t>The CatBoost library can be used to solve both classification and regression challenge. For classification, you can use “</w:t>
+      </w:r>
       <w:r>
         <w:rPr>
           <w:b/>
@@ -1577,12 +1815,9 @@
         </w:rPr>
         <w:t>CatBoostClassifier</w:t>
       </w:r>
-      <w:proofErr w:type="spellEnd"/>
       <w:r>
         <w:t>” and for regression, “</w:t>
       </w:r>
-      <w:proofErr w:type="spellStart"/>
-      <w:proofErr w:type="gramStart"/>
       <w:r>
         <w:rPr>
           <w:b/>
@@ -1592,13 +1827,8 @@
         </w:rPr>
         <w:t>CatBoostRegressor</w:t>
       </w:r>
-      <w:proofErr w:type="spellEnd"/>
-      <w:r>
-        <w:t>“</w:t>
-      </w:r>
-      <w:proofErr w:type="gramEnd"/>
-      <w:r>
-        <w:t>.</w:t>
+      <w:r>
+        <w:t>“.</w:t>
       </w:r>
     </w:p>
     <w:p>
@@ -1623,7 +1853,6 @@
         <w:rPr>
           <w:noProof/>
         </w:rPr>
-        <w:lastRenderedPageBreak/>
         <w:drawing>
           <wp:inline distT="0" distB="0" distL="0" distR="0" wp14:anchorId="75DF73E5" wp14:editId="186E1001">
             <wp:extent cx="3000279" cy="1880885"/>
@@ -1638,7 +1867,7 @@
                     <pic:cNvPicPr/>
                   </pic:nvPicPr>
                   <pic:blipFill>
-                    <a:blip r:embed="rId9"/>
+                    <a:blip r:embed="rId13"/>
                     <a:stretch>
                       <a:fillRect/>
                     </a:stretch>
@@ -1758,7 +1987,14 @@
         <w:t xml:space="preserve"> the disadvantages of random forest</w:t>
       </w:r>
       <w:r>
-        <w:t xml:space="preserve"> include the following: there is no interpretability, overfitting may easily occur, we must choose the number of trees to include in the model.</w:t>
+        <w:t xml:space="preserve"> include the following: there is no interpretability, </w:t>
+      </w:r>
+      <w:r>
+        <w:lastRenderedPageBreak/>
+        <w:t>overfitting may easily occur, we must choose the number of trees to include in the model.</w:t>
+      </w:r>
+      <w:r>
+        <w:t xml:space="preserve"> The error we got for this model was a bit higher- 12.6 %, which was also not a bad score.</w:t>
       </w:r>
     </w:p>
     <w:p>
@@ -1793,7 +2029,7 @@
                     <pic:cNvPicPr/>
                   </pic:nvPicPr>
                   <pic:blipFill>
-                    <a:blip r:embed="rId10"/>
+                    <a:blip r:embed="rId14"/>
                     <a:stretch>
                       <a:fillRect/>
                     </a:stretch>
@@ -1845,7 +2081,6 @@
         <w:ind w:left="-3" w:right="0"/>
       </w:pPr>
       <w:r>
-        <w:lastRenderedPageBreak/>
         <w:t xml:space="preserve">Advantages of </w:t>
       </w:r>
       <w:r>
@@ -2059,7 +2294,11 @@
         <w:t xml:space="preserve"> of two sub-terms, gradient and boosting.</w:t>
       </w:r>
       <w:r>
-        <w:t xml:space="preserve"> Gradient boosting re-defines boosting as a numerical optimisation problem where the objective is to minimise the loss function of the model by adding weak learners using gradient descent. Gradient descent is a first-order iterative optimisation algorithm for finding a local minimum of a differentiable function. As gradient boosting is based on minimising a loss function, different types of loss functions can be used resulting in a flexible technique that can be applied to regression, multi-class classification, etc.</w:t>
+        <w:t xml:space="preserve"> Gradient boosting re-defines boosting as a numerical optimisation problem where the objective is to minimise the loss function of the model </w:t>
+      </w:r>
+      <w:r>
+        <w:lastRenderedPageBreak/>
+        <w:t>by adding weak learners using gradient descent. Gradient descent is a first-order iterative optimisation algorithm for finding a local minimum of a differentiable function. As gradient boosting is based on minimising a loss function, different types of loss functions can be used resulting in a flexible technique that can be applied to regression, multi-class classification, etc.</w:t>
       </w:r>
     </w:p>
     <w:p>
@@ -2069,15 +2308,7 @@
     </w:p>
     <w:p>
       <w:r>
-        <w:t>Gradient boosting does not modify the sample distribution as weak learners train on the remaining residual errors of a strong learner (</w:t>
-      </w:r>
-      <w:proofErr w:type="spellStart"/>
-      <w:r>
-        <w:t>i.e</w:t>
-      </w:r>
-      <w:proofErr w:type="spellEnd"/>
-      <w:r>
-        <w:t>, pseudo-residuals). By training on the residuals of the model, this is an alternative means to give more importance to misclassified observations. Intuitively, new weak learners are being added to concentrate on the areas where the existing learners are performing poorly. The contribution of each weak learner to the final prediction is based on a gradient optimisation process to minimise the overall error of the strong learner.</w:t>
+        <w:t>Gradient boosting does not modify the sample distribution as weak learners train on the remaining residual errors of a strong learner (i.e, pseudo-residuals). By training on the residuals of the model, this is an alternative means to give more importance to misclassified observations. Intuitively, new weak learners are being added to concentrate on the areas where the existing learners are performing poorly. The contribution of each weak learner to the final prediction is based on a gradient optimisation process to minimise the overall error of the strong learner.</w:t>
       </w:r>
     </w:p>
     <w:p>
@@ -2104,7 +2335,7 @@
                     <pic:cNvPicPr/>
                   </pic:nvPicPr>
                   <pic:blipFill>
-                    <a:blip r:embed="rId11"/>
+                    <a:blip r:embed="rId15"/>
                     <a:stretch>
                       <a:fillRect/>
                     </a:stretch>
@@ -2127,7 +2358,6 @@
     </w:p>
     <w:p>
       <w:r>
-        <w:lastRenderedPageBreak/>
         <w:t>The ensemble consists of </w:t>
       </w:r>
       <w:r>
@@ -2205,26 +2435,33 @@
           <w:i/>
           <w:iCs/>
         </w:rPr>
-        <w:t>r1(hat)</w:t>
-      </w:r>
-      <w:r>
-        <w:t> are then used to determine the residual </w:t>
+        <w:t>r1 (</w:t>
       </w:r>
       <w:r>
         <w:rPr>
           <w:i/>
           <w:iCs/>
         </w:rPr>
-        <w:t>r2</w:t>
-      </w:r>
-      <w:r>
-        <w:t>. The process is repeated until all the </w:t>
+        <w:t>hat)</w:t>
+      </w:r>
+      <w:r>
+        <w:t> are then used to determine the residual </w:t>
       </w:r>
       <w:r>
         <w:rPr>
           <w:i/>
           <w:iCs/>
         </w:rPr>
+        <w:t>r2</w:t>
+      </w:r>
+      <w:r>
+        <w:t>. The process is repeated until all the </w:t>
+      </w:r>
+      <w:r>
+        <w:rPr>
+          <w:i/>
+          <w:iCs/>
+        </w:rPr>
         <w:t>N</w:t>
       </w:r>
       <w:r>
@@ -2250,6 +2487,11 @@
           <w:szCs w:val="28"/>
         </w:rPr>
         <w:t>y(pred) = y1 + (eta * r1) + (eta * r2) + ....... + (eta * rN)</w:t>
+      </w:r>
+    </w:p>
+    <w:p>
+      <w:r>
+        <w:t>On training this model with our data, gave a score of 12.8% which was lesser than the before.</w:t>
       </w:r>
     </w:p>
     <w:p/>
@@ -2279,15 +2521,7 @@
         <w:t xml:space="preserve"> </w:t>
       </w:r>
       <w:r>
-        <w:t>Boost is a powerful approach for building supervised regression models. The validity of this statement can be inferred by knowing about its (</w:t>
-      </w:r>
-      <w:proofErr w:type="spellStart"/>
-      <w:r>
-        <w:t>XGBoost</w:t>
-      </w:r>
-      <w:proofErr w:type="spellEnd"/>
-      <w:r>
-        <w:t>) objective function and base learners.</w:t>
+        <w:t>Boost is a powerful approach for building supervised regression models. The validity of this statement can be inferred by knowing about its (XGBoost) objective function and base learners.</w:t>
       </w:r>
     </w:p>
     <w:p>
@@ -2298,15 +2532,7 @@
         <w:t>i.e.,</w:t>
       </w:r>
       <w:r>
-        <w:t xml:space="preserve"> how far the model results are from the real values. The most common loss functions in </w:t>
-      </w:r>
-      <w:proofErr w:type="spellStart"/>
-      <w:r>
-        <w:t>XGBoost</w:t>
-      </w:r>
-      <w:proofErr w:type="spellEnd"/>
-      <w:r>
-        <w:t xml:space="preserve"> for regression problems is reg:</w:t>
+        <w:t xml:space="preserve"> how far the model results are from the real values. The most common loss functions in XGBoost for regression problems is reg:</w:t>
       </w:r>
       <w:r>
         <w:t xml:space="preserve"> </w:t>
@@ -2332,31 +2558,11 @@
         <w:t xml:space="preserve"> </w:t>
       </w:r>
       <w:r>
-        <w:t xml:space="preserve">Ensemble learning involves training and combining individual models (known as base learners) to get a single prediction, and </w:t>
-      </w:r>
-      <w:proofErr w:type="spellStart"/>
-      <w:r>
-        <w:t>XGBoost</w:t>
-      </w:r>
-      <w:proofErr w:type="spellEnd"/>
-      <w:r>
-        <w:t xml:space="preserve"> is one of the </w:t>
-      </w:r>
-      <w:proofErr w:type="gramStart"/>
-      <w:r>
-        <w:t>ensemble</w:t>
-      </w:r>
-      <w:proofErr w:type="gramEnd"/>
-      <w:r>
-        <w:t xml:space="preserve"> learning methods. </w:t>
-      </w:r>
-      <w:proofErr w:type="spellStart"/>
-      <w:r>
-        <w:t>XGBoost</w:t>
-      </w:r>
-      <w:proofErr w:type="spellEnd"/>
-      <w:r>
-        <w:t xml:space="preserve"> expects to have the base learners which are uniformly bad at the remainder so that when all the predictions are combined, bad predictions cancel out and better one sums up to form final good predictions.</w:t>
+        <w:t xml:space="preserve">Ensemble learning involves training and combining individual models (known as base learners) to get a single prediction, and XGBoost is one of the ensemble learning methods. XGBoost expects to have the base learners which are uniformly bad at the remainder so that when all </w:t>
+      </w:r>
+      <w:r>
+        <w:lastRenderedPageBreak/>
+        <w:t>the predictions are combined, bad predictions cancel out and better one sums up to form final good predictions.</w:t>
       </w:r>
       <w:r>
         <w:rPr>
@@ -2368,6 +2574,15 @@
       </w:r>
       <w:r>
         <w:t>XGB minimises a regularised objective function that merges a convex loss function, which is based on the variation between the target outputs and the predicted outputs. The training then proceeds iteratively, adding new trees with the capability to predict the residuals as well as errors of prior trees that are then coupled with the previous trees to make the final prediction. </w:t>
+      </w:r>
+      <w:r>
+        <w:t xml:space="preserve">This model on training with the dataset gave a very good result of only 12% error. We will </w:t>
+      </w:r>
+      <w:r>
+        <w:t xml:space="preserve">also </w:t>
+      </w:r>
+      <w:r>
+        <w:t>have to remember that the boosting algorithms are aggressive in nature.</w:t>
       </w:r>
     </w:p>
     <w:p>
@@ -2483,89 +2698,66 @@
         <w:ind w:right="0"/>
       </w:pPr>
       <w:r>
-        <w:t xml:space="preserve">Unlike </w:t>
-      </w:r>
-      <w:proofErr w:type="spellStart"/>
-      <w:r>
-        <w:t>LightGBM</w:t>
-      </w:r>
-      <w:proofErr w:type="spellEnd"/>
-      <w:r>
-        <w:t>, in XGB, one has to manually create dummy variable/ label encoding for categorical features before feeding them into the models. </w:t>
+        <w:t>Unlike LightGBM, in XGB, one has to manually create dummy variable/ label encoding for categorical features before feeding them into the models. </w:t>
       </w:r>
     </w:p>
     <w:p>
       <w:pPr>
         <w:spacing w:after="0"/>
-        <w:ind w:left="-3" w:right="0"/>
-      </w:pPr>
-    </w:p>
-    <w:p/>
-    <w:p/>
-    <w:p>
-      <w:pPr>
-        <w:pStyle w:val="Heading1"/>
-        <w:ind w:left="300" w:right="0" w:hanging="313"/>
-      </w:pPr>
-      <w:r>
-        <w:t>Experimental Results</w:t>
-      </w:r>
-    </w:p>
-    <w:p>
-      <w:pPr>
-        <w:spacing w:after="0"/>
-        <w:ind w:left="-13" w:right="0" w:firstLine="239"/>
-      </w:pPr>
-      <w:r>
-        <w:t>From this analysis, we found that there was no correlation between app features like size, rating, number of installs, and price and even between price and ratings. There was a strong negative correlation between the number of installs and the number of reviews. Most numbers of apps belonged under genres of tools, Entertainment, Education, Business, and Medical. On the base of the number of installs, we divided the apps into two categories: successful and unsuccessful. Decision Tree gave the highest accuracy percentage of 95.32% and the Gaussian Naive Bayes model gave the lowest accuracy of 88.45%.</w:t>
-      </w:r>
-    </w:p>
-    <w:p>
-      <w:pPr>
-        <w:ind w:left="-13" w:right="0" w:firstLine="239"/>
-      </w:pPr>
-      <w:r>
-        <w:t>The decision tree worked well because we had a simple model and we had a really important feature to take the decision which was the number of installs. On the other hand, we got the lowest accuracy using the Gaussian Naive Bayes model because it has strong feature independence assumptions. In Naive Bayes, the assumption that all features are independent is not usually the case in real</w:t>
-      </w:r>
-    </w:p>
-    <w:p>
-      <w:pPr>
-        <w:spacing w:after="118" w:line="259" w:lineRule="auto"/>
-        <w:ind w:left="236" w:right="0" w:firstLine="0"/>
-        <w:jc w:val="left"/>
+        <w:ind w:right="0"/>
+      </w:pPr>
+    </w:p>
+    <w:p>
+      <w:pPr>
+        <w:spacing w:after="18"/>
+        <w:ind w:left="0" w:right="0" w:firstLine="0"/>
       </w:pPr>
       <w:r>
         <w:rPr>
           <w:noProof/>
         </w:rPr>
-        <w:lastRenderedPageBreak/>
         <w:drawing>
-          <wp:inline distT="0" distB="0" distL="0" distR="0" wp14:anchorId="58387175" wp14:editId="08657784">
-            <wp:extent cx="2700235" cy="1770722"/>
-            <wp:effectExtent l="0" t="0" r="0" b="0"/>
-            <wp:docPr id="437" name="Picture 437"/>
-            <wp:cNvGraphicFramePr/>
+          <wp:inline distT="0" distB="0" distL="0" distR="0" wp14:anchorId="4A586BF2" wp14:editId="3D321209">
+            <wp:extent cx="6287770" cy="3593011"/>
+            <wp:effectExtent l="0" t="0" r="0" b="7620"/>
+            <wp:docPr id="7" name="Picture 7" descr="F:\nordic Internship\projects\Success_prediction_of_app\images\Archietecture.png"/>
+            <wp:cNvGraphicFramePr>
+              <a:graphicFrameLocks xmlns:a="http://schemas.openxmlformats.org/drawingml/2006/main" noChangeAspect="1"/>
+            </wp:cNvGraphicFramePr>
             <a:graphic xmlns:a="http://schemas.openxmlformats.org/drawingml/2006/main">
               <a:graphicData uri="http://schemas.openxmlformats.org/drawingml/2006/picture">
                 <pic:pic xmlns:pic="http://schemas.openxmlformats.org/drawingml/2006/picture">
                   <pic:nvPicPr>
-                    <pic:cNvPr id="437" name="Picture 437"/>
-                    <pic:cNvPicPr/>
+                    <pic:cNvPr id="0" name="Picture 5" descr="F:\nordic Internship\projects\Success_prediction_of_app\images\Archietecture.png"/>
+                    <pic:cNvPicPr>
+                      <a:picLocks noChangeAspect="1" noChangeArrowheads="1"/>
+                    </pic:cNvPicPr>
                   </pic:nvPicPr>
                   <pic:blipFill>
-                    <a:blip r:embed="rId12"/>
+                    <a:blip r:embed="rId16" cstate="print">
+                      <a:extLst>
+                        <a:ext uri="{28A0092B-C50C-407E-A947-70E740481C1C}">
+                          <a14:useLocalDpi xmlns:a14="http://schemas.microsoft.com/office/drawing/2010/main" val="0"/>
+                        </a:ext>
+                      </a:extLst>
+                    </a:blip>
+                    <a:srcRect/>
                     <a:stretch>
                       <a:fillRect/>
                     </a:stretch>
                   </pic:blipFill>
-                  <pic:spPr>
+                  <pic:spPr bwMode="auto">
                     <a:xfrm>
                       <a:off x="0" y="0"/>
-                      <a:ext cx="2700235" cy="1770722"/>
+                      <a:ext cx="6287770" cy="3593011"/>
                     </a:xfrm>
                     <a:prstGeom prst="rect">
                       <a:avLst/>
                     </a:prstGeom>
+                    <a:noFill/>
+                    <a:ln>
+                      <a:noFill/>
+                    </a:ln>
                   </pic:spPr>
                 </pic:pic>
               </a:graphicData>
@@ -2576,55 +2768,9 @@
     </w:p>
     <w:p>
       <w:pPr>
-        <w:spacing w:after="568" w:line="265" w:lineRule="auto"/>
-        <w:ind w:right="2"/>
-        <w:jc w:val="center"/>
-      </w:pPr>
-      <w:r>
-        <w:rPr>
-          <w:sz w:val="18"/>
-        </w:rPr>
-        <w:t>Figure 8. The overall architecture for App analysis</w:t>
-      </w:r>
-    </w:p>
-    <w:p>
-      <w:pPr>
         <w:spacing w:after="18"/>
         <w:ind w:left="-3" w:right="0"/>
       </w:pPr>
-      <w:r>
-        <w:t xml:space="preserve">life so it makes it less accurate [11]. There </w:t>
-      </w:r>
-      <w:proofErr w:type="gramStart"/>
-      <w:r>
-        <w:t>were</w:t>
-      </w:r>
-      <w:proofErr w:type="gramEnd"/>
-      <w:r>
-        <w:t xml:space="preserve"> total 33 different categories in our data set We also found that the average rating for all the apps was 4.0 which means that most people rated if they like the apps. The apps with most importance belonged to categories </w:t>
-      </w:r>
-      <w:proofErr w:type="gramStart"/>
-      <w:r>
-        <w:t>of ”Entertainment</w:t>
-      </w:r>
-      <w:proofErr w:type="gramEnd"/>
-      <w:r>
-        <w:t>” and</w:t>
-      </w:r>
-    </w:p>
-    <w:p>
-      <w:pPr>
-        <w:spacing w:after="489"/>
-        <w:ind w:left="-3" w:right="0"/>
-      </w:pPr>
-      <w:proofErr w:type="gramStart"/>
-      <w:r>
-        <w:t>”AUTO</w:t>
-      </w:r>
-      <w:proofErr w:type="gramEnd"/>
-      <w:r>
-        <w:t xml:space="preserve"> AND VEHICLE”.</w:t>
-      </w:r>
     </w:p>
     <w:p>
       <w:pPr>
@@ -2642,7 +2788,13 @@
         <w:ind w:left="-13" w:right="0" w:firstLine="239"/>
       </w:pPr>
       <w:r>
-        <w:t>This data set contains a large amount of data that can be used for various purposes. Currently, the decision tree model made using this data set can be used for future developers and Google plays store team to glance at the google play store market and what categories of the apps should be made to keep google play store popular in the future. It can be used to improve business values and google play store in general. It is not just limited to the problem we solved.</w:t>
+        <w:t xml:space="preserve">This data set contains a large amount of data that can be used for various purposes. Currently, the </w:t>
+      </w:r>
+      <w:r>
+        <w:t>Cat boost</w:t>
+      </w:r>
+      <w:r>
+        <w:t xml:space="preserve"> model made using this data set can be used for future developers and Google plays store team to glance at the google play store market and what categories of the apps should be made to keep google play store popular in the future. It can be used to improve business values and google play store in general. It is not just limited to the problem we solved.</w:t>
       </w:r>
     </w:p>
     <w:p>
@@ -2651,7 +2803,53 @@
         <w:ind w:left="-13" w:right="0" w:firstLine="239"/>
       </w:pPr>
       <w:r>
-        <w:t>Using this data set, we applied various classification algorithms and found that Decision tress fits best for our problem statement. We also discovered how different algorithms work in different cases. We found that the Decision tree is easy to visualize and explain the model implementation and it also saves computational power. Using this data set the future work includes the prediction of other parameters such as the number of reviews and installs based on the regression model, identifying the categories and statistics of the most installed apps, exploring the correlation between the size of the app and its version of Android, etc on the number of installs.</w:t>
+        <w:t xml:space="preserve">Using this data set, we applied various </w:t>
+      </w:r>
+      <w:r>
+        <w:t>regression</w:t>
+      </w:r>
+      <w:r>
+        <w:t xml:space="preserve"> algorithms and found that </w:t>
+      </w:r>
+      <w:r>
+        <w:t>Cat boost</w:t>
+      </w:r>
+      <w:r>
+        <w:t xml:space="preserve"> fits best for our problem statement. We also discovered how different algorithms work in different cases. We found that the </w:t>
+      </w:r>
+      <w:r>
+        <w:t>cat boost</w:t>
+      </w:r>
+      <w:r>
+        <w:t xml:space="preserve"> is easy to visualize and explain the model implementation and it also saves computational power. Using this data set the future work includes the </w:t>
+      </w:r>
+      <w:r>
+        <w:lastRenderedPageBreak/>
+        <w:t xml:space="preserve">prediction of other parameters such as the number of </w:t>
+      </w:r>
+      <w:r>
+        <w:t>ratings</w:t>
+      </w:r>
+      <w:r>
+        <w:t xml:space="preserve"> and installs based on the </w:t>
+      </w:r>
+      <w:r>
+        <w:t>classification</w:t>
+      </w:r>
+      <w:r>
+        <w:t xml:space="preserve"> model, identifying the categories and statistics of the most installed apps, exploring the correlation between the size of the app and its version of Android, </w:t>
+      </w:r>
+      <w:r>
+        <w:t>etc.</w:t>
+      </w:r>
+      <w:r>
+        <w:t xml:space="preserve"> on the </w:t>
+      </w:r>
+      <w:r>
+        <w:t xml:space="preserve">Minimum </w:t>
+      </w:r>
+      <w:r>
+        <w:t>number of installs.</w:t>
       </w:r>
     </w:p>
     <w:p>
@@ -2671,45 +2869,17 @@
       <w:r>
         <w:t xml:space="preserve">This project was completed by </w:t>
       </w:r>
-      <w:proofErr w:type="spellStart"/>
-      <w:r>
-        <w:t>Rimsha</w:t>
-      </w:r>
-      <w:proofErr w:type="spellEnd"/>
-      <w:r>
-        <w:t xml:space="preserve"> </w:t>
-      </w:r>
-      <w:proofErr w:type="spellStart"/>
-      <w:r>
-        <w:t>Maredia</w:t>
-      </w:r>
-      <w:proofErr w:type="spellEnd"/>
-      <w:r>
-        <w:t xml:space="preserve"> under the supervision and instruction from </w:t>
-      </w:r>
-      <w:proofErr w:type="spellStart"/>
-      <w:r>
-        <w:t>Dr.</w:t>
-      </w:r>
-      <w:proofErr w:type="spellEnd"/>
-      <w:r>
-        <w:t xml:space="preserve"> </w:t>
-      </w:r>
-      <w:proofErr w:type="spellStart"/>
-      <w:r>
-        <w:t>Zhangyang</w:t>
-      </w:r>
-      <w:proofErr w:type="spellEnd"/>
-      <w:r>
-        <w:t xml:space="preserve"> (Atlas) Wang and </w:t>
-      </w:r>
-      <w:proofErr w:type="spellStart"/>
-      <w:r>
-        <w:t>Zhenyu</w:t>
-      </w:r>
-      <w:proofErr w:type="spellEnd"/>
-      <w:r>
-        <w:t xml:space="preserve"> Wu. The dataset was used from the Kaggle data store.</w:t>
+      <w:r>
+        <w:t>Aditi Mittal, Nithish Kumar and Varun</w:t>
+      </w:r>
+      <w:r>
+        <w:t xml:space="preserve"> under the supervision and instruction from Dr. </w:t>
+      </w:r>
+      <w:r>
+        <w:t>Gnanavel Muthurasu</w:t>
+      </w:r>
+      <w:r>
+        <w:t>. The dataset was used from the Kaggle data store.</w:t>
       </w:r>
     </w:p>
     <w:p>
@@ -2733,345 +2903,91 @@
         </w:numPr>
         <w:ind w:right="0" w:hanging="332"/>
       </w:pPr>
-      <w:proofErr w:type="gramStart"/>
-      <w:r>
-        <w:t>Kaggle.com.(</w:t>
-      </w:r>
-      <w:proofErr w:type="gramEnd"/>
-      <w:r>
-        <w:t xml:space="preserve">2018). Google Play Store </w:t>
-      </w:r>
-      <w:proofErr w:type="gramStart"/>
-      <w:r>
-        <w:t>Apps.[</w:t>
-      </w:r>
-      <w:proofErr w:type="gramEnd"/>
-      <w:r>
-        <w:t>online] https://www.kaggle.com/lava18/google-play-storeapps [Accessed 3 Mar. 2020].</w:t>
-      </w:r>
-    </w:p>
-    <w:p>
-      <w:pPr>
-        <w:numPr>
-          <w:ilvl w:val="0"/>
-          <w:numId w:val="2"/>
-        </w:numPr>
-        <w:ind w:right="0" w:hanging="332"/>
-      </w:pPr>
-      <w:r>
-        <w:t>“Mining and Analysis of Apps in Google Play,” Proceedings of the 9th International Conference on Web Information Systems and Technologies, 2013.</w:t>
-      </w:r>
-    </w:p>
-    <w:p>
-      <w:pPr>
-        <w:numPr>
-          <w:ilvl w:val="0"/>
-          <w:numId w:val="2"/>
-        </w:numPr>
-        <w:spacing w:after="19"/>
-        <w:ind w:right="0" w:hanging="332"/>
-      </w:pPr>
-      <w:r>
-        <w:t>Google</w:t>
-      </w:r>
-      <w:r>
-        <w:tab/>
-        <w:t>play</w:t>
-      </w:r>
-      <w:r>
-        <w:tab/>
-        <w:t>store:</w:t>
-      </w:r>
-      <w:r>
-        <w:tab/>
-        <w:t>number</w:t>
-      </w:r>
-      <w:r>
-        <w:tab/>
-        <w:t>of</w:t>
-      </w:r>
-      <w:r>
-        <w:tab/>
-        <w:t>apps</w:t>
-      </w:r>
-    </w:p>
-    <w:p>
-      <w:pPr>
-        <w:ind w:left="344" w:right="0"/>
-      </w:pPr>
-      <w:r>
-        <w:t>2018(2018). [online] https://www.statista.com/ statistics/266210/number-of-available-applications-inthe-google-play-store/ [Accessed 3 Mar. 2020].</w:t>
-      </w:r>
-    </w:p>
-    <w:p>
-      <w:pPr>
-        <w:numPr>
-          <w:ilvl w:val="0"/>
-          <w:numId w:val="2"/>
-        </w:numPr>
-        <w:ind w:right="0" w:hanging="332"/>
-      </w:pPr>
-      <w:r>
-        <w:t xml:space="preserve">Amit Chile, </w:t>
-      </w:r>
-      <w:proofErr w:type="spellStart"/>
-      <w:r>
-        <w:t>Dr.</w:t>
-      </w:r>
-      <w:proofErr w:type="spellEnd"/>
-      <w:r>
-        <w:t xml:space="preserve"> P. R. </w:t>
-      </w:r>
-      <w:proofErr w:type="spellStart"/>
-      <w:proofErr w:type="gramStart"/>
-      <w:r>
-        <w:t>Gundalwar</w:t>
-      </w:r>
-      <w:proofErr w:type="spellEnd"/>
-      <w:r>
-        <w:t>.(</w:t>
-      </w:r>
-      <w:proofErr w:type="gramEnd"/>
-      <w:r>
-        <w:t xml:space="preserve">2019). Analysis of Google Play Store </w:t>
-      </w:r>
-      <w:proofErr w:type="gramStart"/>
-      <w:r>
-        <w:t>Application.[</w:t>
-      </w:r>
-      <w:proofErr w:type="gramEnd"/>
-      <w:r>
-        <w:t>online] http://ijraset.com/fileserve.php?FID=24134 [Accessed 3 Mar. 2020]</w:t>
-      </w:r>
-    </w:p>
-    <w:p>
-      <w:pPr>
-        <w:numPr>
-          <w:ilvl w:val="0"/>
-          <w:numId w:val="2"/>
-        </w:numPr>
-        <w:ind w:right="0" w:hanging="332"/>
-      </w:pPr>
-      <w:r>
-        <w:lastRenderedPageBreak/>
-        <w:t xml:space="preserve">T. </w:t>
-      </w:r>
-      <w:proofErr w:type="spellStart"/>
-      <w:r>
-        <w:t>Denoeux</w:t>
-      </w:r>
-      <w:proofErr w:type="spellEnd"/>
-      <w:r>
-        <w:t xml:space="preserve">, M. </w:t>
-      </w:r>
-      <w:proofErr w:type="spellStart"/>
-      <w:r>
-        <w:t>Skarstein-Bjanger</w:t>
-      </w:r>
-      <w:proofErr w:type="spellEnd"/>
-      <w:r>
-        <w:t>, Induction of decision trees from partially classified data, in: Proceedings of the 2000 IEEE International Conference on Systems, Man and Cybernetics (SMC’00), IEEE, Nashville, TN, 2000, pp. 2923–2928.</w:t>
-      </w:r>
-    </w:p>
-    <w:p>
-      <w:pPr>
-        <w:numPr>
-          <w:ilvl w:val="0"/>
-          <w:numId w:val="2"/>
-        </w:numPr>
-        <w:ind w:right="0" w:hanging="332"/>
-      </w:pPr>
-      <w:r>
-        <w:t xml:space="preserve">Harman, M., Jia, Y., and Zhang, Y. (2012). App store mining and analysis: </w:t>
-      </w:r>
-      <w:proofErr w:type="spellStart"/>
-      <w:r>
-        <w:t>Msr</w:t>
-      </w:r>
-      <w:proofErr w:type="spellEnd"/>
-      <w:r>
-        <w:t xml:space="preserve"> for app stores. In 2012 9th IEEE Working Conference on Mining Software Repositories (MSR</w:t>
-      </w:r>
-      <w:proofErr w:type="gramStart"/>
-      <w:r>
-        <w:t>),pages</w:t>
-      </w:r>
-      <w:proofErr w:type="gramEnd"/>
-      <w:r>
-        <w:t xml:space="preserve"> 108–111.</w:t>
-      </w:r>
-    </w:p>
-    <w:p>
-      <w:pPr>
-        <w:numPr>
-          <w:ilvl w:val="0"/>
-          <w:numId w:val="2"/>
-        </w:numPr>
-        <w:spacing w:after="19"/>
-        <w:ind w:right="0" w:hanging="332"/>
-      </w:pPr>
-      <w:r>
-        <w:t>R. P. Rajeswari,</w:t>
-      </w:r>
-      <w:r>
-        <w:tab/>
-        <w:t>K. Juliet,</w:t>
-      </w:r>
-      <w:r>
-        <w:tab/>
-        <w:t>and Aradhana,</w:t>
-      </w:r>
-      <w:r>
-        <w:tab/>
-        <w:t>“Text</w:t>
-      </w:r>
-    </w:p>
-    <w:p>
-      <w:pPr>
-        <w:spacing w:after="0"/>
-        <w:ind w:left="344" w:right="0"/>
-      </w:pPr>
-      <w:r>
-        <w:t xml:space="preserve">Classification for Student Data Set using Naive Bayes Classifier and KNN Classifier,” Int. J. </w:t>
-      </w:r>
-      <w:proofErr w:type="spellStart"/>
-      <w:r>
-        <w:t>Comput</w:t>
-      </w:r>
-      <w:proofErr w:type="spellEnd"/>
-      <w:r>
-        <w:t>. Trends Technol., vol. 43, no. 1, pp. 8–12, 2017.</w:t>
-      </w:r>
-    </w:p>
-    <w:p>
-      <w:pPr>
-        <w:ind w:left="344" w:right="0"/>
-      </w:pPr>
-      <w:r>
-        <w:t>https://doi.org/10.14445/22312803/ijctt-v43p103</w:t>
-      </w:r>
-    </w:p>
-    <w:p>
-      <w:pPr>
-        <w:numPr>
-          <w:ilvl w:val="0"/>
-          <w:numId w:val="2"/>
-        </w:numPr>
-        <w:ind w:right="0" w:hanging="332"/>
-      </w:pPr>
-      <w:r>
-        <w:t xml:space="preserve">Jong, J. (2011). Predicting rating with sentiment analysis. [online] http://cs229.stanford. </w:t>
-      </w:r>
-      <w:proofErr w:type="spellStart"/>
-      <w:r>
-        <w:t>edu</w:t>
-      </w:r>
-      <w:proofErr w:type="spellEnd"/>
-      <w:r>
-        <w:t>/proj2011/JongPredictingRatingwithSentimentAnalysis.pdf.</w:t>
-      </w:r>
-    </w:p>
-    <w:p>
-      <w:pPr>
-        <w:numPr>
-          <w:ilvl w:val="0"/>
-          <w:numId w:val="2"/>
-        </w:numPr>
-        <w:ind w:right="0" w:hanging="332"/>
-      </w:pPr>
-      <w:r>
-        <w:t>[2015</w:t>
-      </w:r>
-      <w:proofErr w:type="gramStart"/>
-      <w:r>
-        <w:t>].Grover</w:t>
-      </w:r>
-      <w:proofErr w:type="gramEnd"/>
-      <w:r>
-        <w:t>, S. 3 apps that failed (and what they teach us about app marketing). [online] https://blog.placeit.net/apps-fail-teach-us-appmarketing/.</w:t>
-      </w:r>
-    </w:p>
-    <w:p>
-      <w:pPr>
-        <w:numPr>
-          <w:ilvl w:val="0"/>
-          <w:numId w:val="2"/>
-        </w:numPr>
-        <w:spacing w:after="2385"/>
-        <w:ind w:right="0" w:hanging="332"/>
-      </w:pPr>
-      <w:r>
-        <w:t xml:space="preserve">H. G. </w:t>
-      </w:r>
-      <w:proofErr w:type="spellStart"/>
-      <w:r>
-        <w:t>Schnack</w:t>
-      </w:r>
-      <w:proofErr w:type="spellEnd"/>
-      <w:r>
-        <w:t xml:space="preserve">, M. </w:t>
-      </w:r>
-      <w:proofErr w:type="spellStart"/>
-      <w:r>
-        <w:t>Nieuwenhuis</w:t>
-      </w:r>
-      <w:proofErr w:type="spellEnd"/>
-      <w:r>
-        <w:t xml:space="preserve">, N. E. van </w:t>
-      </w:r>
-      <w:proofErr w:type="spellStart"/>
-      <w:r>
-        <w:t>Haren</w:t>
-      </w:r>
-      <w:proofErr w:type="spellEnd"/>
-      <w:r>
-        <w:t xml:space="preserve">, L. Abramovic, T. W. </w:t>
-      </w:r>
-      <w:proofErr w:type="spellStart"/>
-      <w:r>
-        <w:t>Scheewe</w:t>
-      </w:r>
-      <w:proofErr w:type="spellEnd"/>
-      <w:r>
-        <w:t xml:space="preserve">, R. M. Brouwer, H. E. </w:t>
-      </w:r>
-      <w:proofErr w:type="spellStart"/>
-      <w:r>
-        <w:t>Hulshoff</w:t>
-      </w:r>
-      <w:proofErr w:type="spellEnd"/>
-      <w:r>
-        <w:t xml:space="preserve"> Pol, and R. S. Kahn, “Can structural MRI aid in clinical classification? A machine learning study in two independent samples of patients with schizophrenia, bipolar disorder and healthy subjects,” </w:t>
-      </w:r>
-      <w:proofErr w:type="spellStart"/>
-      <w:r>
-        <w:t>NeuroImage</w:t>
-      </w:r>
-      <w:proofErr w:type="spellEnd"/>
-      <w:r>
-        <w:t xml:space="preserve">, vol. 84, pp. 299–306, </w:t>
-      </w:r>
-      <w:proofErr w:type="spellStart"/>
-      <w:r>
-        <w:t>jan</w:t>
-      </w:r>
-      <w:proofErr w:type="spellEnd"/>
-      <w:r>
-        <w:t xml:space="preserve"> 2014.</w:t>
+      <w:r>
+        <w:t>Kaggle.com (2021</w:t>
+      </w:r>
+      <w:r>
+        <w:t>). Google Play Store Apps</w:t>
+      </w:r>
+      <w:r>
+        <w:t>. [Online</w:t>
+      </w:r>
+      <w:r>
+        <w:t xml:space="preserve">] </w:t>
+      </w:r>
+      <w:r>
+        <w:t xml:space="preserve">https://www.kaggle.com/gauthamp10/google-playstore-apps </w:t>
+      </w:r>
+      <w:r>
+        <w:t>[Accessed Sept. 2021</w:t>
+      </w:r>
+      <w:r>
+        <w:t>].</w:t>
       </w:r>
     </w:p>
     <w:sectPr>
       <w:type w:val="continuous"/>
       <w:pgSz w:w="12240" w:h="15840"/>
-      <w:pgMar w:top="1440" w:right="1338" w:bottom="979" w:left="1000" w:header="720" w:footer="720" w:gutter="0"/>
+      <w:pgMar w:top="1440" w:right="1080" w:bottom="1440" w:left="1080" w:header="720" w:footer="720" w:gutter="0"/>
       <w:cols w:space="720"/>
+      <w:docGrid w:linePitch="272"/>
     </w:sectPr>
   </w:body>
 </w:document>
 </file>
 
+<file path=word/endnotes.xml><?xml version="1.0" encoding="utf-8"?>
+<w:endnotes xmlns:wpc="http://schemas.microsoft.com/office/word/2010/wordprocessingCanvas" xmlns:mc="http://schemas.openxmlformats.org/markup-compatibility/2006" xmlns:o="urn:schemas-microsoft-com:office:office" xmlns:r="http://schemas.openxmlformats.org/officeDocument/2006/relationships" xmlns:m="http://schemas.openxmlformats.org/officeDocument/2006/math" xmlns:v="urn:schemas-microsoft-com:vml" xmlns:wp14="http://schemas.microsoft.com/office/word/2010/wordprocessingDrawing" xmlns:wp="http://schemas.openxmlformats.org/drawingml/2006/wordprocessingDrawing" xmlns:w10="urn:schemas-microsoft-com:office:word" xmlns:w="http://schemas.openxmlformats.org/wordprocessingml/2006/main" xmlns:w14="http://schemas.microsoft.com/office/word/2010/wordml" xmlns:w15="http://schemas.microsoft.com/office/word/2012/wordml" xmlns:wpg="http://schemas.microsoft.com/office/word/2010/wordprocessingGroup" xmlns:wpi="http://schemas.microsoft.com/office/word/2010/wordprocessingInk" xmlns:wne="http://schemas.microsoft.com/office/word/2006/wordml" xmlns:wps="http://schemas.microsoft.com/office/word/2010/wordprocessingShape" mc:Ignorable="w14 w15 wp14">
+  <w:endnote w:type="separator" w:id="-1">
+    <w:p>
+      <w:pPr>
+        <w:spacing w:after="0" w:line="240" w:lineRule="auto"/>
+      </w:pPr>
+      <w:r>
+        <w:separator/>
+      </w:r>
+    </w:p>
+  </w:endnote>
+  <w:endnote w:type="continuationSeparator" w:id="0">
+    <w:p>
+      <w:pPr>
+        <w:spacing w:after="0" w:line="240" w:lineRule="auto"/>
+      </w:pPr>
+      <w:r>
+        <w:continuationSeparator/>
+      </w:r>
+    </w:p>
+  </w:endnote>
+</w:endnotes>
+</file>
+
+<file path=word/footnotes.xml><?xml version="1.0" encoding="utf-8"?>
+<w:footnotes xmlns:wpc="http://schemas.microsoft.com/office/word/2010/wordprocessingCanvas" xmlns:mc="http://schemas.openxmlformats.org/markup-compatibility/2006" xmlns:o="urn:schemas-microsoft-com:office:office" xmlns:r="http://schemas.openxmlformats.org/officeDocument/2006/relationships" xmlns:m="http://schemas.openxmlformats.org/officeDocument/2006/math" xmlns:v="urn:schemas-microsoft-com:vml" xmlns:wp14="http://schemas.microsoft.com/office/word/2010/wordprocessingDrawing" xmlns:wp="http://schemas.openxmlformats.org/drawingml/2006/wordprocessingDrawing" xmlns:w10="urn:schemas-microsoft-com:office:word" xmlns:w="http://schemas.openxmlformats.org/wordprocessingml/2006/main" xmlns:w14="http://schemas.microsoft.com/office/word/2010/wordml" xmlns:w15="http://schemas.microsoft.com/office/word/2012/wordml" xmlns:wpg="http://schemas.microsoft.com/office/word/2010/wordprocessingGroup" xmlns:wpi="http://schemas.microsoft.com/office/word/2010/wordprocessingInk" xmlns:wne="http://schemas.microsoft.com/office/word/2006/wordml" xmlns:wps="http://schemas.microsoft.com/office/word/2010/wordprocessingShape" mc:Ignorable="w14 w15 wp14">
+  <w:footnote w:type="separator" w:id="-1">
+    <w:p>
+      <w:pPr>
+        <w:spacing w:after="0" w:line="240" w:lineRule="auto"/>
+      </w:pPr>
+      <w:r>
+        <w:separator/>
+      </w:r>
+    </w:p>
+  </w:footnote>
+  <w:footnote w:type="continuationSeparator" w:id="0">
+    <w:p>
+      <w:pPr>
+        <w:spacing w:after="0" w:line="240" w:lineRule="auto"/>
+      </w:pPr>
+      <w:r>
+        <w:continuationSeparator/>
+      </w:r>
+    </w:p>
+  </w:footnote>
+</w:footnotes>
+</file>
+
 <file path=word/numbering.xml><?xml version="1.0" encoding="utf-8"?>
-<w:numbering xmlns:wpc="http://schemas.microsoft.com/office/word/2010/wordprocessingCanvas" xmlns:cx="http://schemas.microsoft.com/office/drawing/2014/chartex" xmlns:cx1="http://schemas.microsoft.com/office/drawing/2015/9/8/chartex" xmlns:cx2="http://schemas.microsoft.com/office/drawing/2015/10/21/chartex" xmlns:cx3="http://schemas.microsoft.com/office/drawing/2016/5/9/chartex" xmlns:cx4="http://schemas.microsoft.com/office/drawing/2016/5/10/chartex" xmlns:cx5="http://schemas.microsoft.com/office/drawing/2016/5/11/chartex" xmlns:cx6="http://schemas.microsoft.com/office/drawing/2016/5/12/chartex" xmlns:cx7="http://schemas.microsoft.com/office/drawing/2016/5/13/chartex" xmlns:cx8="http://schemas.microsoft.com/office/drawing/2016/5/14/chartex" xmlns:mc="http://schemas.openxmlformats.org/markup-compatibility/2006" xmlns:aink="http://schemas.microsoft.com/office/drawing/2016/ink" xmlns:am3d="http://schemas.microsoft.com/office/drawing/2017/model3d" xmlns:o="urn:schemas-microsoft-com:office:office" xmlns:r="http://schemas.openxmlformats.org/officeDocument/2006/relationships" xmlns:m="http://schemas.openxmlformats.org/officeDocument/2006/math" xmlns:v="urn:schemas-microsoft-com:vml" xmlns:wp14="http://schemas.microsoft.com/office/word/2010/wordprocessingDrawing" xmlns:wp="http://schemas.openxmlformats.org/drawingml/2006/wordprocessingDrawing" xmlns:w10="urn:schemas-microsoft-com:office:word" xmlns:w="http://schemas.openxmlformats.org/wordprocessingml/2006/main" xmlns:w14="http://schemas.microsoft.com/office/word/2010/wordml" xmlns:w15="http://schemas.microsoft.com/office/word/2012/wordml" xmlns:w16cex="http://schemas.microsoft.com/office/word/2018/wordml/cex" xmlns:w16cid="http://schemas.microsoft.com/office/word/2016/wordml/cid" xmlns:w16="http://schemas.microsoft.com/office/word/2018/wordml" xmlns:w16sdtdh="http://schemas.microsoft.com/office/word/2020/wordml/sdtdatahash" xmlns:w16se="http://schemas.microsoft.com/office/word/2015/wordml/symex" xmlns:wpg="http://schemas.microsoft.com/office/word/2010/wordprocessingGroup" xmlns:wpi="http://schemas.microsoft.com/office/word/2010/wordprocessingInk" xmlns:wne="http://schemas.microsoft.com/office/word/2006/wordml" xmlns:wps="http://schemas.microsoft.com/office/word/2010/wordprocessingShape" mc:Ignorable="w14 w15 w16se w16cid w16 w16cex w16sdtdh wp14">
+<w:numbering xmlns:wpc="http://schemas.microsoft.com/office/word/2010/wordprocessingCanvas" xmlns:mc="http://schemas.openxmlformats.org/markup-compatibility/2006" xmlns:o="urn:schemas-microsoft-com:office:office" xmlns:r="http://schemas.openxmlformats.org/officeDocument/2006/relationships" xmlns:m="http://schemas.openxmlformats.org/officeDocument/2006/math" xmlns:v="urn:schemas-microsoft-com:vml" xmlns:wp14="http://schemas.microsoft.com/office/word/2010/wordprocessingDrawing" xmlns:wp="http://schemas.openxmlformats.org/drawingml/2006/wordprocessingDrawing" xmlns:w10="urn:schemas-microsoft-com:office:word" xmlns:w="http://schemas.openxmlformats.org/wordprocessingml/2006/main" xmlns:w14="http://schemas.microsoft.com/office/word/2010/wordml" xmlns:w15="http://schemas.microsoft.com/office/word/2012/wordml" xmlns:wpg="http://schemas.microsoft.com/office/word/2010/wordprocessingGroup" xmlns:wpi="http://schemas.microsoft.com/office/word/2010/wordprocessingInk" xmlns:wne="http://schemas.microsoft.com/office/word/2006/wordml" xmlns:wps="http://schemas.microsoft.com/office/word/2010/wordprocessingShape" mc:Ignorable="w14 w15 wp14">
   <w:abstractNum w:abstractNumId="0" w15:restartNumberingAfterBreak="0">
     <w:nsid w:val="00BF3DE9"/>
     <w:multiLevelType w:val="hybridMultilevel"/>
@@ -4713,7 +4629,7 @@
 </file>
 
 <file path=word/styles.xml><?xml version="1.0" encoding="utf-8"?>
-<w:styles xmlns:mc="http://schemas.openxmlformats.org/markup-compatibility/2006" xmlns:r="http://schemas.openxmlformats.org/officeDocument/2006/relationships" xmlns:w="http://schemas.openxmlformats.org/wordprocessingml/2006/main" xmlns:w14="http://schemas.microsoft.com/office/word/2010/wordml" xmlns:w15="http://schemas.microsoft.com/office/word/2012/wordml" xmlns:w16cex="http://schemas.microsoft.com/office/word/2018/wordml/cex" xmlns:w16cid="http://schemas.microsoft.com/office/word/2016/wordml/cid" xmlns:w16="http://schemas.microsoft.com/office/word/2018/wordml" xmlns:w16sdtdh="http://schemas.microsoft.com/office/word/2020/wordml/sdtdatahash" xmlns:w16se="http://schemas.microsoft.com/office/word/2015/wordml/symex" mc:Ignorable="w14 w15 w16se w16cid w16 w16cex w16sdtdh">
+<w:styles xmlns:mc="http://schemas.openxmlformats.org/markup-compatibility/2006" xmlns:r="http://schemas.openxmlformats.org/officeDocument/2006/relationships" xmlns:w="http://schemas.openxmlformats.org/wordprocessingml/2006/main" xmlns:w14="http://schemas.microsoft.com/office/word/2010/wordml" xmlns:w15="http://schemas.microsoft.com/office/word/2012/wordml" mc:Ignorable="w14 w15">
   <w:docDefaults>
     <w:rPrDefault>
       <w:rPr>
@@ -4729,7 +4645,7 @@
       </w:pPr>
     </w:pPrDefault>
   </w:docDefaults>
-  <w:latentStyles w:defLockedState="0" w:defUIPriority="99" w:defSemiHidden="0" w:defUnhideWhenUsed="0" w:defQFormat="0" w:count="376">
+  <w:latentStyles w:defLockedState="0" w:defUIPriority="99" w:defSemiHidden="0" w:defUnhideWhenUsed="0" w:defQFormat="0" w:count="371">
     <w:lsdException w:name="Normal" w:uiPriority="0" w:qFormat="1"/>
     <w:lsdException w:name="heading 1" w:uiPriority="9" w:qFormat="1"/>
     <w:lsdException w:name="heading 2" w:semiHidden="1" w:uiPriority="9" w:unhideWhenUsed="1" w:qFormat="1"/>
@@ -5101,11 +5017,6 @@
     <w:lsdException w:name="List Table 5 Dark Accent 6" w:uiPriority="50"/>
     <w:lsdException w:name="List Table 6 Colorful Accent 6" w:uiPriority="51"/>
     <w:lsdException w:name="List Table 7 Colorful Accent 6" w:uiPriority="52"/>
-    <w:lsdException w:name="Mention" w:semiHidden="1" w:unhideWhenUsed="1"/>
-    <w:lsdException w:name="Smart Hyperlink" w:semiHidden="1" w:unhideWhenUsed="1"/>
-    <w:lsdException w:name="Hashtag" w:semiHidden="1" w:unhideWhenUsed="1"/>
-    <w:lsdException w:name="Unresolved Mention" w:semiHidden="1" w:unhideWhenUsed="1"/>
-    <w:lsdException w:name="Smart Link" w:semiHidden="1" w:unhideWhenUsed="1"/>
   </w:latentStyles>
   <w:style w:type="paragraph" w:default="1" w:styleId="Normal">
     <w:name w:val="Normal"/>
@@ -5246,7 +5157,7 @@
       <w:u w:val="single"/>
     </w:rPr>
   </w:style>
-  <w:style w:type="character" w:styleId="UnresolvedMention">
+  <w:style w:type="character" w:customStyle="1" w:styleId="UnresolvedMention">
     <w:name w:val="Unresolved Mention"/>
     <w:basedOn w:val="DefaultParagraphFont"/>
     <w:uiPriority w:val="99"/>
@@ -5317,6 +5228,60 @@
       <w:rFonts w:ascii="Courier New" w:eastAsia="Times New Roman" w:hAnsi="Courier New" w:cs="Courier New"/>
       <w:sz w:val="20"/>
       <w:szCs w:val="20"/>
+    </w:rPr>
+  </w:style>
+  <w:style w:type="paragraph" w:styleId="Header">
+    <w:name w:val="header"/>
+    <w:basedOn w:val="Normal"/>
+    <w:link w:val="HeaderChar"/>
+    <w:uiPriority w:val="99"/>
+    <w:unhideWhenUsed/>
+    <w:rsid w:val="007B2D9C"/>
+    <w:pPr>
+      <w:tabs>
+        <w:tab w:val="center" w:pos="4513"/>
+        <w:tab w:val="right" w:pos="9026"/>
+      </w:tabs>
+      <w:spacing w:after="0" w:line="240" w:lineRule="auto"/>
+    </w:pPr>
+  </w:style>
+  <w:style w:type="character" w:customStyle="1" w:styleId="HeaderChar">
+    <w:name w:val="Header Char"/>
+    <w:basedOn w:val="DefaultParagraphFont"/>
+    <w:link w:val="Header"/>
+    <w:uiPriority w:val="99"/>
+    <w:rsid w:val="007B2D9C"/>
+    <w:rPr>
+      <w:rFonts w:ascii="Calibri" w:eastAsia="Calibri" w:hAnsi="Calibri" w:cs="Calibri"/>
+      <w:color w:val="000000"/>
+      <w:sz w:val="20"/>
+    </w:rPr>
+  </w:style>
+  <w:style w:type="paragraph" w:styleId="Footer">
+    <w:name w:val="footer"/>
+    <w:basedOn w:val="Normal"/>
+    <w:link w:val="FooterChar"/>
+    <w:uiPriority w:val="99"/>
+    <w:unhideWhenUsed/>
+    <w:rsid w:val="007B2D9C"/>
+    <w:pPr>
+      <w:tabs>
+        <w:tab w:val="center" w:pos="4513"/>
+        <w:tab w:val="right" w:pos="9026"/>
+      </w:tabs>
+      <w:spacing w:after="0" w:line="240" w:lineRule="auto"/>
+    </w:pPr>
+  </w:style>
+  <w:style w:type="character" w:customStyle="1" w:styleId="FooterChar">
+    <w:name w:val="Footer Char"/>
+    <w:basedOn w:val="DefaultParagraphFont"/>
+    <w:link w:val="Footer"/>
+    <w:uiPriority w:val="99"/>
+    <w:rsid w:val="007B2D9C"/>
+    <w:rPr>
+      <w:rFonts w:ascii="Calibri" w:eastAsia="Calibri" w:hAnsi="Calibri" w:cs="Calibri"/>
+      <w:color w:val="000000"/>
+      <w:sz w:val="20"/>
     </w:rPr>
   </w:style>
 </w:styles>
@@ -5615,4 +5580,16 @@
     </a:ext>
   </a:extLst>
 </a:theme>
+</file>
+
+<file path=customXml/item1.xml><?xml version="1.0" encoding="utf-8"?>
+<b:Sources xmlns:b="http://schemas.openxmlformats.org/officeDocument/2006/bibliography" xmlns="http://schemas.openxmlformats.org/officeDocument/2006/bibliography" SelectedStyle="\APASixthEditionOfficeOnline.xsl" StyleName="APA" Version="6"/>
+</file>
+
+<file path=customXml/itemProps1.xml><?xml version="1.0" encoding="utf-8"?>
+<ds:datastoreItem xmlns:ds="http://schemas.openxmlformats.org/officeDocument/2006/customXml" ds:itemID="{A9E3E488-DBD5-41EE-BC59-9F83DCA5B9E0}">
+  <ds:schemaRefs>
+    <ds:schemaRef ds:uri="http://schemas.openxmlformats.org/officeDocument/2006/bibliography"/>
+  </ds:schemaRefs>
+</ds:datastoreItem>
 </file>
</xml_diff>